<commit_message>
do some modification to some document, include qt, c++, thirdlib, tools.
</commit_message>
<xml_diff>
--- a/moDoc/QT.docx
+++ b/moDoc/QT.docx
@@ -153,7 +153,32 @@
           <w:rFonts w:hint="eastAsia"/>
           <w:lang w:val="en-US" w:eastAsia="zh-CN"/>
         </w:rPr>
-        <w:t>下载QT：</w:t>
+        <w:t>首先使用了管网下载的qt-creator-opensource-linux-x86_64-4.7.0.run文件，直接运行后安装了qt creator。</w:t>
+      </w:r>
+    </w:p>
+    <w:p>
+      <w:pPr>
+        <w:ind w:firstLine="420"/>
+        <w:rPr>
+          <w:rFonts w:hint="eastAsia"/>
+          <w:lang w:val="en-US" w:eastAsia="zh-CN"/>
+        </w:rPr>
+      </w:pPr>
+    </w:p>
+    <w:p>
+      <w:pPr>
+        <w:ind w:firstLine="420"/>
+        <w:rPr>
+          <w:rFonts w:hint="eastAsia"/>
+          <w:lang w:val="en-US" w:eastAsia="zh-CN"/>
+        </w:rPr>
+      </w:pPr>
+      <w:r>
+        <w:rPr>
+          <w:rFonts w:hint="eastAsia"/>
+          <w:lang w:val="en-US" w:eastAsia="zh-CN"/>
+        </w:rPr>
+        <w:t>然后下载QT：</w:t>
       </w:r>
       <w:r>
         <w:rPr>
@@ -179,7 +204,7 @@
           <w:rFonts w:hint="eastAsia"/>
           <w:lang w:val="en-US" w:eastAsia="zh-CN"/>
         </w:rPr>
-        <w:t>选中了最新的5.11.1版本的源码包；</w:t>
+        <w:t>选中了最新的5.11.0版本的源码包；</w:t>
       </w:r>
     </w:p>
     <w:p>
@@ -190,10 +215,190 @@
           <w:lang w:val="en-US" w:eastAsia="zh-CN"/>
         </w:rPr>
       </w:pPr>
-    </w:p>
-    <w:p>
-      <w:pPr>
-        <w:ind w:firstLine="420"/>
+      <w:r>
+        <w:rPr>
+          <w:rFonts w:hint="eastAsia"/>
+          <w:lang w:val="en-US" w:eastAsia="zh-CN"/>
+        </w:rPr>
+        <w:t>直接运行安装。</w:t>
+      </w:r>
+    </w:p>
+    <w:p>
+      <w:pPr>
+        <w:ind w:firstLine="420"/>
+        <w:rPr>
+          <w:rFonts w:hint="eastAsia"/>
+          <w:lang w:val="en-US" w:eastAsia="zh-CN"/>
+        </w:rPr>
+      </w:pPr>
+      <w:r>
+        <w:rPr>
+          <w:rFonts w:hint="eastAsia"/>
+          <w:lang w:val="en-US" w:eastAsia="zh-CN"/>
+        </w:rPr>
+        <w:t>我发现直接安装这个就可以，这个里面默认包含了一个qtcreator，根本不用单独安装一个qtCreator。</w:t>
+      </w:r>
+    </w:p>
+    <w:p>
+      <w:pPr>
+        <w:ind w:firstLine="420"/>
+        <w:rPr>
+          <w:rFonts w:hint="eastAsia"/>
+          <w:lang w:val="en-US" w:eastAsia="zh-CN"/>
+        </w:rPr>
+      </w:pPr>
+    </w:p>
+    <w:p>
+      <w:pPr>
+        <w:ind w:firstLine="420"/>
+        <w:rPr>
+          <w:rFonts w:hint="eastAsia"/>
+          <w:lang w:val="en-US" w:eastAsia="zh-CN"/>
+        </w:rPr>
+      </w:pPr>
+      <w:r>
+        <w:rPr>
+          <w:rFonts w:hint="eastAsia"/>
+          <w:lang w:val="en-US" w:eastAsia="zh-CN"/>
+        </w:rPr>
+        <w:t>安装完成后，设置环境变量：</w:t>
+      </w:r>
+    </w:p>
+    <w:p>
+      <w:pPr>
+        <w:ind w:firstLine="420"/>
+        <w:rPr>
+          <w:rFonts w:hint="eastAsia"/>
+          <w:lang w:val="en-US" w:eastAsia="zh-CN"/>
+        </w:rPr>
+      </w:pPr>
+      <w:r>
+        <w:rPr>
+          <w:rFonts w:hint="eastAsia"/>
+          <w:lang w:val="en-US" w:eastAsia="zh-CN"/>
+        </w:rPr>
+        <w:t>Vi /etc/profile</w:t>
+      </w:r>
+    </w:p>
+    <w:p>
+      <w:pPr>
+        <w:ind w:firstLine="420"/>
+        <w:rPr>
+          <w:rFonts w:hint="eastAsia"/>
+          <w:lang w:val="en-US" w:eastAsia="zh-CN"/>
+        </w:rPr>
+      </w:pPr>
+      <w:r>
+        <w:rPr>
+          <w:rFonts w:hint="eastAsia"/>
+          <w:lang w:val="en-US" w:eastAsia="zh-CN"/>
+        </w:rPr>
+        <w:t>Export QT_DIR=...</w:t>
+      </w:r>
+    </w:p>
+    <w:p>
+      <w:pPr>
+        <w:ind w:firstLine="420"/>
+        <w:rPr>
+          <w:rFonts w:hint="eastAsia"/>
+          <w:lang w:val="en-US" w:eastAsia="zh-CN"/>
+        </w:rPr>
+      </w:pPr>
+      <w:r>
+        <w:rPr>
+          <w:rFonts w:hint="eastAsia"/>
+          <w:lang w:val="en-US" w:eastAsia="zh-CN"/>
+        </w:rPr>
+        <w:t>Export PATH=$QT_DIR/bin:$PATH</w:t>
+      </w:r>
+    </w:p>
+    <w:p>
+      <w:pPr>
+        <w:ind w:firstLine="420"/>
+        <w:rPr>
+          <w:rFonts w:hint="eastAsia"/>
+          <w:lang w:val="en-US" w:eastAsia="zh-CN"/>
+        </w:rPr>
+      </w:pPr>
+      <w:r>
+        <w:rPr>
+          <w:rFonts w:hint="eastAsia"/>
+          <w:lang w:val="en-US" w:eastAsia="zh-CN"/>
+        </w:rPr>
+        <w:t>Export LD_LIBRARY_PATH=$QT_DIR/lib:$LD_LIBRARY_PATH</w:t>
+      </w:r>
+    </w:p>
+    <w:p>
+      <w:pPr>
+        <w:ind w:firstLine="420"/>
+        <w:rPr>
+          <w:rFonts w:hint="eastAsia"/>
+          <w:lang w:val="en-US" w:eastAsia="zh-CN"/>
+        </w:rPr>
+      </w:pPr>
+      <w:r>
+        <w:rPr>
+          <w:rFonts w:hint="eastAsia"/>
+          <w:lang w:val="en-US" w:eastAsia="zh-CN"/>
+        </w:rPr>
+        <w:t>Export QT_CREATOR_DIR=...</w:t>
+      </w:r>
+    </w:p>
+    <w:p>
+      <w:pPr>
+        <w:ind w:firstLine="420"/>
+        <w:rPr>
+          <w:rFonts w:hint="eastAsia"/>
+          <w:lang w:val="en-US" w:eastAsia="zh-CN"/>
+        </w:rPr>
+      </w:pPr>
+      <w:r>
+        <w:rPr>
+          <w:rFonts w:hint="eastAsia"/>
+          <w:lang w:val="en-US" w:eastAsia="zh-CN"/>
+        </w:rPr>
+        <w:t>Export PATH=$QT_CREATOR_DIR/bin:$PATH</w:t>
+      </w:r>
+    </w:p>
+    <w:p>
+      <w:pPr>
+        <w:ind w:firstLine="420"/>
+        <w:rPr>
+          <w:rFonts w:hint="eastAsia"/>
+          <w:lang w:val="en-US" w:eastAsia="zh-CN"/>
+        </w:rPr>
+      </w:pPr>
+      <w:r>
+        <w:rPr>
+          <w:rFonts w:hint="eastAsia"/>
+          <w:lang w:val="en-US" w:eastAsia="zh-CN"/>
+        </w:rPr>
+        <w:t>Export LD_LIBRARY_PATH=$QT_CREATOR_DIR/lib/qtcreator:$LD_LIBRARY_PATH</w:t>
+      </w:r>
+    </w:p>
+    <w:p>
+      <w:pPr>
+        <w:ind w:firstLine="420"/>
+        <w:rPr>
+          <w:rFonts w:hint="eastAsia"/>
+          <w:lang w:val="en-US" w:eastAsia="zh-CN"/>
+        </w:rPr>
+      </w:pPr>
+      <w:r>
+        <w:rPr>
+          <w:rFonts w:hint="eastAsia"/>
+          <w:lang w:val="en-US" w:eastAsia="zh-CN"/>
+        </w:rPr>
+        <w:t>保存，重启一下， 就可以通过命令行直接输入qtcreator启动了。</w:t>
+      </w:r>
+    </w:p>
+    <w:p>
+      <w:pPr>
+        <w:ind w:firstLine="420"/>
+        <w:rPr>
+          <w:rFonts w:hint="eastAsia"/>
+          <w:lang w:val="en-US" w:eastAsia="zh-CN"/>
+        </w:rPr>
       </w:pPr>
     </w:p>
     <w:p>
@@ -4246,14 +4451,383 @@
     </w:p>
     <w:p>
       <w:pPr>
+        <w:pStyle w:val="23"/>
+        <w:rPr>
+          <w:rFonts w:hint="eastAsia"/>
+          <w:lang w:val="en-US" w:eastAsia="zh-CN"/>
+        </w:rPr>
+      </w:pPr>
+      <w:r>
+        <w:rPr>
+          <w:rFonts w:hint="eastAsia"/>
+          <w:lang w:val="en-US" w:eastAsia="zh-CN"/>
+        </w:rPr>
+        <w:t>播放器</w:t>
+      </w:r>
+    </w:p>
+    <w:p>
+      <w:pPr>
+        <w:ind w:firstLine="420"/>
+        <w:rPr>
+          <w:rFonts w:hint="eastAsia"/>
+          <w:lang w:val="en-US" w:eastAsia="zh-CN"/>
+        </w:rPr>
+      </w:pPr>
+      <w:r>
+        <w:rPr>
+          <w:rFonts w:hint="eastAsia"/>
+          <w:lang w:val="en-US" w:eastAsia="zh-CN"/>
+        </w:rPr>
+        <w:t>使用qt实现音视频播放等功能。</w:t>
+      </w:r>
+    </w:p>
+    <w:p>
+      <w:pPr>
+        <w:ind w:firstLine="420"/>
+        <w:rPr>
+          <w:rFonts w:hint="eastAsia"/>
+          <w:lang w:val="en-US" w:eastAsia="zh-CN"/>
+        </w:rPr>
+      </w:pPr>
+      <w:r>
+        <w:rPr>
+          <w:rFonts w:hint="eastAsia"/>
+          <w:lang w:val="en-US" w:eastAsia="zh-CN"/>
+        </w:rPr>
+        <w:t>要使用qt的音视频播放功能，需要用到的最核心的是QMediaWidget类。但是在源码中直接通过头文件引用，是不能引用到的，需要首先在.pro文件中，增加对该模块的引用：</w:t>
+      </w:r>
+    </w:p>
+    <w:p>
+      <w:pPr>
+        <w:rPr>
+          <w:rFonts w:hint="default"/>
+        </w:rPr>
+      </w:pPr>
+      <w:r>
+        <w:rPr>
+          <w:rFonts w:hint="default"/>
+        </w:rPr>
+        <w:t>QT      += multimedia multimediawidgets</w:t>
+      </w:r>
+    </w:p>
+    <w:p>
+      <w:pPr>
+        <w:rPr>
+          <w:rFonts w:hint="eastAsia"/>
+          <w:lang w:val="en-US" w:eastAsia="zh-CN"/>
+        </w:rPr>
+      </w:pPr>
+      <w:r>
+        <w:rPr>
+          <w:rFonts w:hint="eastAsia"/>
+          <w:lang w:val="en-US" w:eastAsia="zh-CN"/>
+        </w:rPr>
+        <w:t xml:space="preserve">之后再在源码文件中通过#include </w:t>
+      </w:r>
+      <w:r>
+        <w:rPr>
+          <w:rFonts w:hint="default"/>
+          <w:lang w:val="en-US" w:eastAsia="zh-CN"/>
+        </w:rPr>
+        <w:t>“</w:t>
+      </w:r>
+      <w:r>
+        <w:rPr>
+          <w:rFonts w:hint="eastAsia"/>
+          <w:lang w:val="en-US" w:eastAsia="zh-CN"/>
+        </w:rPr>
+        <w:t>QMediaVidget</w:t>
+      </w:r>
+      <w:r>
+        <w:rPr>
+          <w:rFonts w:hint="default"/>
+          <w:lang w:val="en-US" w:eastAsia="zh-CN"/>
+        </w:rPr>
+        <w:t>”</w:t>
+      </w:r>
+      <w:r>
+        <w:rPr>
+          <w:rFonts w:hint="eastAsia"/>
+          <w:lang w:val="en-US" w:eastAsia="zh-CN"/>
+        </w:rPr>
+        <w:t>应用头文件即可。</w:t>
+      </w:r>
+    </w:p>
+    <w:p>
+      <w:pPr>
+        <w:ind w:firstLine="420"/>
+        <w:rPr>
+          <w:rFonts w:hint="eastAsia" w:ascii="宋体" w:hAnsi="宋体"/>
+          <w:sz w:val="24"/>
+          <w:lang w:val="en-US" w:eastAsia="zh-CN"/>
+        </w:rPr>
+      </w:pPr>
+    </w:p>
+    <w:p>
+      <w:pPr>
+        <w:pStyle w:val="2"/>
+        <w:numPr>
+          <w:ilvl w:val="0"/>
+          <w:numId w:val="17"/>
+        </w:numPr>
+        <w:rPr>
+          <w:rFonts w:hint="eastAsia"/>
+          <w:lang w:val="en-US" w:eastAsia="zh-CN"/>
+        </w:rPr>
+      </w:pPr>
+      <w:r>
+        <w:rPr>
+          <w:rFonts w:hint="eastAsia"/>
+          <w:lang w:val="en-US" w:eastAsia="zh-CN"/>
+        </w:rPr>
+        <w:t>音乐播放器</w:t>
+      </w:r>
+    </w:p>
+    <w:p>
+      <w:pPr>
         <w:pStyle w:val="5"/>
         <w:rPr>
           <w:rFonts w:hint="eastAsia"/>
           <w:lang w:val="en-US" w:eastAsia="zh-CN"/>
         </w:rPr>
       </w:pPr>
+      <w:r>
+        <w:rPr>
+          <w:rFonts w:hint="eastAsia"/>
+          <w:lang w:val="en-US" w:eastAsia="zh-CN"/>
+        </w:rPr>
+        <w:t>1.1.播放器实现</w:t>
+      </w:r>
+    </w:p>
+    <w:p>
+      <w:pPr>
+        <w:rPr>
+          <w:rFonts w:hint="eastAsia"/>
+          <w:lang w:val="en-US" w:eastAsia="zh-CN"/>
+        </w:rPr>
+      </w:pPr>
+    </w:p>
+    <w:p>
+      <w:pPr>
+        <w:pStyle w:val="5"/>
+        <w:rPr>
+          <w:rFonts w:hint="eastAsia"/>
+          <w:lang w:val="en-US" w:eastAsia="zh-CN"/>
+        </w:rPr>
+      </w:pPr>
+      <w:r>
+        <w:rPr>
+          <w:rFonts w:hint="eastAsia"/>
+          <w:lang w:val="en-US" w:eastAsia="zh-CN"/>
+        </w:rPr>
+        <w:t>1.2.遇到的问题</w:t>
+      </w:r>
+    </w:p>
+    <w:p>
+      <w:pPr>
+        <w:rPr>
+          <w:rFonts w:hint="eastAsia"/>
+          <w:lang w:val="en-US" w:eastAsia="zh-CN"/>
+        </w:rPr>
+      </w:pPr>
+      <w:r>
+        <w:rPr>
+          <w:rFonts w:hint="eastAsia"/>
+          <w:lang w:val="en-US" w:eastAsia="zh-CN"/>
+        </w:rPr>
+        <w:t>运行时提示：doSetUrlSource: unresolved error code 0x.....；这种错误一般是指定的本地文件没有被找到导致的，尝试绝对路径可定位该问题，也可以使用QFile来定位文件是否存在等问题；</w:t>
+      </w:r>
+    </w:p>
+    <w:p>
+      <w:pPr>
+        <w:rPr>
+          <w:rFonts w:hint="eastAsia"/>
+          <w:lang w:val="en-US" w:eastAsia="zh-CN"/>
+        </w:rPr>
+      </w:pPr>
+      <w:r>
+        <w:rPr>
+          <w:rFonts w:hint="eastAsia"/>
+          <w:lang w:val="en-US" w:eastAsia="zh-CN"/>
+        </w:rPr>
+        <w:t>运行时提示：doRender: unresovled error code 0x........；这个错误是因为没有找到播放器导致的，因为qt使用的Direct Show进行的编解码，因此windows环境下需要安装一个Direct Show解码器，例如LAV Fileters。这个我没有试验过还。</w:t>
+      </w:r>
+    </w:p>
+    <w:p>
+      <w:pPr>
+        <w:rPr>
+          <w:rFonts w:hint="eastAsia"/>
+          <w:lang w:val="en-US" w:eastAsia="zh-CN"/>
+        </w:rPr>
+      </w:pPr>
+    </w:p>
+    <w:p>
+      <w:pPr>
+        <w:rPr>
+          <w:rFonts w:hint="eastAsia"/>
+          <w:lang w:val="en-US" w:eastAsia="zh-CN"/>
+        </w:rPr>
+      </w:pPr>
+      <w:r>
+        <w:rPr>
+          <w:rFonts w:hint="eastAsia"/>
+          <w:lang w:val="en-US" w:eastAsia="zh-CN"/>
+        </w:rPr>
+        <w:t>Linux下直接运行测试程序，提示cannot find -lGL，是基础环境中没有openGL导致，安装: sudo apt-get install libgl1-mesa-dev;</w:t>
+      </w:r>
+    </w:p>
+    <w:p>
+      <w:pPr>
+        <w:rPr>
+          <w:rFonts w:hint="eastAsia"/>
+          <w:lang w:val="en-US" w:eastAsia="zh-CN"/>
+        </w:rPr>
+      </w:pPr>
+      <w:r>
+        <w:rPr>
+          <w:rFonts w:hint="eastAsia"/>
+          <w:lang w:val="en-US" w:eastAsia="zh-CN"/>
+        </w:rPr>
+        <w:t>依然提示错误，这次是：-lpulse, -lpulse-mainloop-glib。将这几个文件拷贝到/usr/lib下：cp /usr/lib/x86_64-linux-gnu/libpulse* /use/lib -rfad;这里我直接将软连接都考过来没有成功，于是将软连接直接删除，将so直接改名，成功了。</w:t>
+      </w:r>
+    </w:p>
+    <w:p>
+      <w:pPr>
+        <w:rPr>
+          <w:rFonts w:hint="eastAsia"/>
+          <w:lang w:val="en-US" w:eastAsia="zh-CN"/>
+        </w:rPr>
+      </w:pPr>
+      <w:r>
+        <w:rPr>
+          <w:rFonts w:hint="eastAsia"/>
+          <w:lang w:val="en-US" w:eastAsia="zh-CN"/>
+        </w:rPr>
+        <w:t>但是依然不能播放，提示：Your gstreamer installation is missing a plug-in：sudo apt-get install gstreamer0.10-*：</w:t>
+      </w:r>
+    </w:p>
+    <w:p>
+      <w:pPr>
+        <w:rPr>
+          <w:rFonts w:hint="default"/>
+        </w:rPr>
+      </w:pPr>
+      <w:r>
+        <w:rPr>
+          <w:rFonts w:hint="default"/>
+        </w:rPr>
+        <w:t>sudo add-apt-repository ppa:mc3man/gstffmpeg-keep</w:t>
+      </w:r>
+    </w:p>
+    <w:p>
+      <w:pPr>
+        <w:rPr>
+          <w:rFonts w:hint="default"/>
+        </w:rPr>
+      </w:pPr>
+      <w:r>
+        <w:rPr>
+          <w:rFonts w:hint="default"/>
+        </w:rPr>
+        <w:t>sudo apt-get update</w:t>
+      </w:r>
+    </w:p>
+    <w:p>
+      <w:pPr>
+        <w:rPr>
+          <w:rFonts w:hint="default"/>
+        </w:rPr>
+      </w:pPr>
+      <w:r>
+        <w:rPr>
+          <w:rFonts w:hint="default"/>
+        </w:rPr>
+        <w:t>sudo apt-get install gstreamer0.10-ffmpeg</w:t>
+      </w:r>
+    </w:p>
+    <w:p>
+      <w:pPr>
+        <w:rPr>
+          <w:rFonts w:hint="eastAsia"/>
+          <w:lang w:val="en-US" w:eastAsia="zh-CN"/>
+        </w:rPr>
+      </w:pPr>
+      <w:r>
+        <w:rPr>
+          <w:rFonts w:hint="default"/>
+        </w:rPr>
+        <w:t>sudo apt-get install gstreamer0.10-</w:t>
+      </w:r>
+      <w:r>
+        <w:rPr>
+          <w:rFonts w:hint="eastAsia"/>
+          <w:lang w:val="en-US" w:eastAsia="zh-CN"/>
+        </w:rPr>
+        <w:t>*</w:t>
+      </w:r>
+    </w:p>
+    <w:p>
+      <w:pPr>
+        <w:rPr>
+          <w:rFonts w:hint="eastAsia"/>
+          <w:lang w:val="en-US" w:eastAsia="zh-CN"/>
+        </w:rPr>
+      </w:pPr>
+      <w:r>
+        <w:rPr>
+          <w:rFonts w:hint="eastAsia"/>
+          <w:lang w:val="en-US" w:eastAsia="zh-CN"/>
+        </w:rPr>
+        <w:t>这样之后依然不能够运行，还是提示如上错误。后续发现有人说qt默认寻找/usr/local/lib目录，而gstreamer安装在/usr/lib/x86_64_gnu目录，要将所有的*gst*相关的库拷贝过去就可以了，然后就拷贝。。。。依然失败。</w:t>
+      </w:r>
+    </w:p>
+    <w:p>
+      <w:pPr>
+        <w:rPr>
+          <w:rFonts w:hint="eastAsia"/>
+          <w:lang w:val="en-US" w:eastAsia="zh-CN"/>
+        </w:rPr>
+      </w:pPr>
+      <w:r>
+        <w:rPr>
+          <w:rFonts w:hint="eastAsia"/>
+          <w:lang w:val="en-US" w:eastAsia="zh-CN"/>
+        </w:rPr>
+        <w:t>最后绝望之际，看到了一个文章，说可以先用ubuntu自带的播放器播放一次，自带的播放器不能播放的时候，会自动提示要安装软件包，按照提示安装就可以。之后，自带的播放器能播放了，自然就可以在qt中播放了。于是抱着试试看的心态，直接双击mp3文件，果然弹出了播放器，也果然提示了要装插件，有戏。于是安装之，之后播放器可以播放了，然后再次运行qt，ok了，这次可以播放了！</w:t>
+      </w:r>
+    </w:p>
+    <w:p>
+      <w:pPr>
+        <w:rPr>
+          <w:rFonts w:hint="eastAsia"/>
+          <w:lang w:val="en-US" w:eastAsia="zh-CN"/>
+        </w:rPr>
+      </w:pPr>
+    </w:p>
+    <w:p>
+      <w:pPr>
+        <w:rPr>
+          <w:rFonts w:hint="default"/>
+          <w:lang w:val="en-US" w:eastAsia="zh-CN"/>
+        </w:rPr>
+      </w:pPr>
+      <w:r>
+        <w:rPr>
+          <w:rFonts w:hint="eastAsia"/>
+          <w:lang w:val="en-US" w:eastAsia="zh-CN"/>
+        </w:rPr>
+        <w:t>但是依然有个问题，就是播放的声音特别小，我怀疑这个是virtualbox的设置问题了。</w:t>
+      </w:r>
       <w:bookmarkStart w:id="0" w:name="_GoBack"/>
       <w:bookmarkEnd w:id="0"/>
+    </w:p>
+    <w:p>
+      <w:pPr>
+        <w:rPr>
+          <w:rFonts w:hint="eastAsia"/>
+          <w:lang w:val="en-US" w:eastAsia="zh-CN"/>
+        </w:rPr>
+      </w:pPr>
     </w:p>
     <w:sectPr>
       <w:headerReference r:id="rId6" w:type="first"/>
@@ -4339,14 +4913,611 @@
 
 <file path=word/numbering.xml><?xml version="1.0" encoding="utf-8"?>
 <w:numbering xmlns:wpc="http://schemas.microsoft.com/office/word/2010/wordprocessingCanvas" xmlns:mc="http://schemas.openxmlformats.org/markup-compatibility/2006" xmlns:o="urn:schemas-microsoft-com:office:office" xmlns:r="http://schemas.openxmlformats.org/officeDocument/2006/relationships" xmlns:m="http://schemas.openxmlformats.org/officeDocument/2006/math" xmlns:v="urn:schemas-microsoft-com:vml" xmlns:wp14="http://schemas.microsoft.com/office/word/2010/wordprocessingDrawing" xmlns:wp="http://schemas.openxmlformats.org/drawingml/2006/wordprocessingDrawing" xmlns:w10="urn:schemas-microsoft-com:office:word" xmlns:w="http://schemas.openxmlformats.org/wordprocessingml/2006/main" xmlns:w14="http://schemas.microsoft.com/office/word/2010/wordml" xmlns:wpg="http://schemas.microsoft.com/office/word/2010/wordprocessingGroup" xmlns:wpi="http://schemas.microsoft.com/office/word/2010/wordprocessingInk" xmlns:wne="http://schemas.microsoft.com/office/word/2006/wordml" xmlns:wps="http://schemas.microsoft.com/office/word/2010/wordprocessingShape" mc:Ignorable="w14 wp14">
+  <w:abstractNum w:abstractNumId="0">
+    <w:nsid w:val="00000000"/>
+    <w:multiLevelType w:val="multilevel"/>
+    <w:tmpl w:val="00000000"/>
+    <w:lvl w:ilvl="0" w:tentative="1">
+      <w:start w:val="1"/>
+      <w:numFmt w:val="lowerRoman"/>
+      <w:lvlText w:val="%1."/>
+      <w:lvlJc w:val="right"/>
+      <w:pPr>
+        <w:ind w:left="840" w:hanging="420"/>
+      </w:pPr>
+    </w:lvl>
+    <w:lvl w:ilvl="1" w:tentative="1">
+      <w:start w:val="1"/>
+      <w:numFmt w:val="lowerLetter"/>
+      <w:lvlText w:val="%2)"/>
+      <w:lvlJc w:val="left"/>
+      <w:pPr>
+        <w:ind w:left="1260" w:hanging="420"/>
+      </w:pPr>
+    </w:lvl>
+    <w:lvl w:ilvl="2" w:tentative="1">
+      <w:start w:val="1"/>
+      <w:numFmt w:val="lowerRoman"/>
+      <w:lvlText w:val="%3."/>
+      <w:lvlJc w:val="right"/>
+      <w:pPr>
+        <w:ind w:left="1680" w:hanging="420"/>
+      </w:pPr>
+    </w:lvl>
+    <w:lvl w:ilvl="3" w:tentative="1">
+      <w:start w:val="1"/>
+      <w:numFmt w:val="decimal"/>
+      <w:lvlText w:val="%4."/>
+      <w:lvlJc w:val="left"/>
+      <w:pPr>
+        <w:ind w:left="2100" w:hanging="420"/>
+      </w:pPr>
+    </w:lvl>
+    <w:lvl w:ilvl="4" w:tentative="1">
+      <w:start w:val="1"/>
+      <w:numFmt w:val="lowerLetter"/>
+      <w:lvlText w:val="%5)"/>
+      <w:lvlJc w:val="left"/>
+      <w:pPr>
+        <w:ind w:left="2520" w:hanging="420"/>
+      </w:pPr>
+    </w:lvl>
+    <w:lvl w:ilvl="5" w:tentative="1">
+      <w:start w:val="1"/>
+      <w:numFmt w:val="lowerRoman"/>
+      <w:lvlText w:val="%6."/>
+      <w:lvlJc w:val="right"/>
+      <w:pPr>
+        <w:ind w:left="2940" w:hanging="420"/>
+      </w:pPr>
+    </w:lvl>
+    <w:lvl w:ilvl="6" w:tentative="1">
+      <w:start w:val="1"/>
+      <w:numFmt w:val="decimal"/>
+      <w:lvlText w:val="%7."/>
+      <w:lvlJc w:val="left"/>
+      <w:pPr>
+        <w:ind w:left="3360" w:hanging="420"/>
+      </w:pPr>
+    </w:lvl>
+    <w:lvl w:ilvl="7" w:tentative="1">
+      <w:start w:val="1"/>
+      <w:numFmt w:val="lowerLetter"/>
+      <w:lvlText w:val="%8)"/>
+      <w:lvlJc w:val="left"/>
+      <w:pPr>
+        <w:ind w:left="3780" w:hanging="420"/>
+      </w:pPr>
+    </w:lvl>
+    <w:lvl w:ilvl="8" w:tentative="1">
+      <w:start w:val="1"/>
+      <w:numFmt w:val="lowerRoman"/>
+      <w:lvlText w:val="%9."/>
+      <w:lvlJc w:val="right"/>
+      <w:pPr>
+        <w:ind w:left="4200" w:hanging="420"/>
+      </w:pPr>
+    </w:lvl>
+  </w:abstractNum>
+  <w:abstractNum w:abstractNumId="1">
+    <w:nsid w:val="00000001"/>
+    <w:multiLevelType w:val="multilevel"/>
+    <w:tmpl w:val="00000001"/>
+    <w:lvl w:ilvl="0" w:tentative="1">
+      <w:start w:val="1"/>
+      <w:numFmt w:val="decimal"/>
+      <w:lvlText w:val="%1."/>
+      <w:lvlJc w:val="left"/>
+      <w:pPr>
+        <w:ind w:left="840" w:hanging="420"/>
+      </w:pPr>
+    </w:lvl>
+    <w:lvl w:ilvl="1" w:tentative="1">
+      <w:start w:val="1"/>
+      <w:numFmt w:val="lowerLetter"/>
+      <w:lvlText w:val="%2)"/>
+      <w:lvlJc w:val="left"/>
+      <w:pPr>
+        <w:ind w:left="1260" w:hanging="420"/>
+      </w:pPr>
+    </w:lvl>
+    <w:lvl w:ilvl="2" w:tentative="1">
+      <w:start w:val="1"/>
+      <w:numFmt w:val="lowerRoman"/>
+      <w:lvlText w:val="%3."/>
+      <w:lvlJc w:val="right"/>
+      <w:pPr>
+        <w:ind w:left="1680" w:hanging="420"/>
+      </w:pPr>
+    </w:lvl>
+    <w:lvl w:ilvl="3" w:tentative="1">
+      <w:start w:val="1"/>
+      <w:numFmt w:val="decimal"/>
+      <w:lvlText w:val="%4."/>
+      <w:lvlJc w:val="left"/>
+      <w:pPr>
+        <w:ind w:left="2100" w:hanging="420"/>
+      </w:pPr>
+    </w:lvl>
+    <w:lvl w:ilvl="4" w:tentative="1">
+      <w:start w:val="1"/>
+      <w:numFmt w:val="lowerLetter"/>
+      <w:lvlText w:val="%5)"/>
+      <w:lvlJc w:val="left"/>
+      <w:pPr>
+        <w:ind w:left="2520" w:hanging="420"/>
+      </w:pPr>
+    </w:lvl>
+    <w:lvl w:ilvl="5" w:tentative="1">
+      <w:start w:val="1"/>
+      <w:numFmt w:val="lowerRoman"/>
+      <w:lvlText w:val="%6."/>
+      <w:lvlJc w:val="right"/>
+      <w:pPr>
+        <w:ind w:left="2940" w:hanging="420"/>
+      </w:pPr>
+    </w:lvl>
+    <w:lvl w:ilvl="6" w:tentative="1">
+      <w:start w:val="1"/>
+      <w:numFmt w:val="decimal"/>
+      <w:lvlText w:val="%7."/>
+      <w:lvlJc w:val="left"/>
+      <w:pPr>
+        <w:ind w:left="3360" w:hanging="420"/>
+      </w:pPr>
+    </w:lvl>
+    <w:lvl w:ilvl="7" w:tentative="1">
+      <w:start w:val="1"/>
+      <w:numFmt w:val="lowerLetter"/>
+      <w:lvlText w:val="%8)"/>
+      <w:lvlJc w:val="left"/>
+      <w:pPr>
+        <w:ind w:left="3780" w:hanging="420"/>
+      </w:pPr>
+    </w:lvl>
+    <w:lvl w:ilvl="8" w:tentative="1">
+      <w:start w:val="1"/>
+      <w:numFmt w:val="lowerRoman"/>
+      <w:lvlText w:val="%9."/>
+      <w:lvlJc w:val="right"/>
+      <w:pPr>
+        <w:ind w:left="4200" w:hanging="420"/>
+      </w:pPr>
+    </w:lvl>
+  </w:abstractNum>
+  <w:abstractNum w:abstractNumId="2">
+    <w:nsid w:val="00000002"/>
+    <w:multiLevelType w:val="multilevel"/>
+    <w:tmpl w:val="00000002"/>
+    <w:lvl w:ilvl="0" w:tentative="1">
+      <w:start w:val="1"/>
+      <w:numFmt w:val="decimal"/>
+      <w:lvlText w:val="%1."/>
+      <w:lvlJc w:val="left"/>
+      <w:pPr>
+        <w:ind w:left="840" w:hanging="420"/>
+      </w:pPr>
+    </w:lvl>
+    <w:lvl w:ilvl="1" w:tentative="1">
+      <w:start w:val="1"/>
+      <w:numFmt w:val="lowerLetter"/>
+      <w:lvlText w:val="%2)"/>
+      <w:lvlJc w:val="left"/>
+      <w:pPr>
+        <w:ind w:left="1260" w:hanging="420"/>
+      </w:pPr>
+    </w:lvl>
+    <w:lvl w:ilvl="2" w:tentative="1">
+      <w:start w:val="1"/>
+      <w:numFmt w:val="lowerRoman"/>
+      <w:lvlText w:val="%3."/>
+      <w:lvlJc w:val="right"/>
+      <w:pPr>
+        <w:ind w:left="1680" w:hanging="420"/>
+      </w:pPr>
+    </w:lvl>
+    <w:lvl w:ilvl="3" w:tentative="1">
+      <w:start w:val="1"/>
+      <w:numFmt w:val="decimal"/>
+      <w:lvlText w:val="%4."/>
+      <w:lvlJc w:val="left"/>
+      <w:pPr>
+        <w:ind w:left="2100" w:hanging="420"/>
+      </w:pPr>
+    </w:lvl>
+    <w:lvl w:ilvl="4" w:tentative="1">
+      <w:start w:val="1"/>
+      <w:numFmt w:val="lowerLetter"/>
+      <w:lvlText w:val="%5)"/>
+      <w:lvlJc w:val="left"/>
+      <w:pPr>
+        <w:ind w:left="2520" w:hanging="420"/>
+      </w:pPr>
+    </w:lvl>
+    <w:lvl w:ilvl="5" w:tentative="1">
+      <w:start w:val="1"/>
+      <w:numFmt w:val="lowerRoman"/>
+      <w:lvlText w:val="%6."/>
+      <w:lvlJc w:val="right"/>
+      <w:pPr>
+        <w:ind w:left="2940" w:hanging="420"/>
+      </w:pPr>
+    </w:lvl>
+    <w:lvl w:ilvl="6" w:tentative="1">
+      <w:start w:val="1"/>
+      <w:numFmt w:val="decimal"/>
+      <w:lvlText w:val="%7."/>
+      <w:lvlJc w:val="left"/>
+      <w:pPr>
+        <w:ind w:left="3360" w:hanging="420"/>
+      </w:pPr>
+    </w:lvl>
+    <w:lvl w:ilvl="7" w:tentative="1">
+      <w:start w:val="1"/>
+      <w:numFmt w:val="lowerLetter"/>
+      <w:lvlText w:val="%8)"/>
+      <w:lvlJc w:val="left"/>
+      <w:pPr>
+        <w:ind w:left="3780" w:hanging="420"/>
+      </w:pPr>
+    </w:lvl>
+    <w:lvl w:ilvl="8" w:tentative="1">
+      <w:start w:val="1"/>
+      <w:numFmt w:val="lowerRoman"/>
+      <w:lvlText w:val="%9."/>
+      <w:lvlJc w:val="right"/>
+      <w:pPr>
+        <w:ind w:left="4200" w:hanging="420"/>
+      </w:pPr>
+    </w:lvl>
+  </w:abstractNum>
+  <w:abstractNum w:abstractNumId="4">
+    <w:nsid w:val="00000004"/>
+    <w:multiLevelType w:val="multilevel"/>
+    <w:tmpl w:val="00000004"/>
+    <w:lvl w:ilvl="0" w:tentative="1">
+      <w:start w:val="1"/>
+      <w:numFmt w:val="bullet"/>
+      <w:lvlText w:val=""/>
+      <w:lvlJc w:val="left"/>
+      <w:pPr>
+        <w:ind w:left="840" w:hanging="420"/>
+      </w:pPr>
+      <w:rPr>
+        <w:rFonts w:hint="default" w:ascii="Wingdings" w:hAnsi="Wingdings"/>
+      </w:rPr>
+    </w:lvl>
+    <w:lvl w:ilvl="1" w:tentative="1">
+      <w:start w:val="1"/>
+      <w:numFmt w:val="bullet"/>
+      <w:lvlText w:val=""/>
+      <w:lvlJc w:val="left"/>
+      <w:pPr>
+        <w:ind w:left="1260" w:hanging="420"/>
+      </w:pPr>
+      <w:rPr>
+        <w:rFonts w:hint="default" w:ascii="Wingdings" w:hAnsi="Wingdings"/>
+      </w:rPr>
+    </w:lvl>
+    <w:lvl w:ilvl="2" w:tentative="1">
+      <w:start w:val="1"/>
+      <w:numFmt w:val="bullet"/>
+      <w:lvlText w:val=""/>
+      <w:lvlJc w:val="left"/>
+      <w:pPr>
+        <w:ind w:left="1680" w:hanging="420"/>
+      </w:pPr>
+      <w:rPr>
+        <w:rFonts w:hint="default" w:ascii="Wingdings" w:hAnsi="Wingdings"/>
+      </w:rPr>
+    </w:lvl>
+    <w:lvl w:ilvl="3" w:tentative="1">
+      <w:start w:val="1"/>
+      <w:numFmt w:val="bullet"/>
+      <w:lvlText w:val=""/>
+      <w:lvlJc w:val="left"/>
+      <w:pPr>
+        <w:ind w:left="2100" w:hanging="420"/>
+      </w:pPr>
+      <w:rPr>
+        <w:rFonts w:hint="default" w:ascii="Wingdings" w:hAnsi="Wingdings"/>
+      </w:rPr>
+    </w:lvl>
+    <w:lvl w:ilvl="4" w:tentative="1">
+      <w:start w:val="1"/>
+      <w:numFmt w:val="bullet"/>
+      <w:lvlText w:val=""/>
+      <w:lvlJc w:val="left"/>
+      <w:pPr>
+        <w:ind w:left="2520" w:hanging="420"/>
+      </w:pPr>
+      <w:rPr>
+        <w:rFonts w:hint="default" w:ascii="Wingdings" w:hAnsi="Wingdings"/>
+      </w:rPr>
+    </w:lvl>
+    <w:lvl w:ilvl="5" w:tentative="1">
+      <w:start w:val="1"/>
+      <w:numFmt w:val="bullet"/>
+      <w:lvlText w:val=""/>
+      <w:lvlJc w:val="left"/>
+      <w:pPr>
+        <w:ind w:left="2940" w:hanging="420"/>
+      </w:pPr>
+      <w:rPr>
+        <w:rFonts w:hint="default" w:ascii="Wingdings" w:hAnsi="Wingdings"/>
+      </w:rPr>
+    </w:lvl>
+    <w:lvl w:ilvl="6" w:tentative="1">
+      <w:start w:val="1"/>
+      <w:numFmt w:val="bullet"/>
+      <w:lvlText w:val=""/>
+      <w:lvlJc w:val="left"/>
+      <w:pPr>
+        <w:ind w:left="3360" w:hanging="420"/>
+      </w:pPr>
+      <w:rPr>
+        <w:rFonts w:hint="default" w:ascii="Wingdings" w:hAnsi="Wingdings"/>
+      </w:rPr>
+    </w:lvl>
+    <w:lvl w:ilvl="7" w:tentative="1">
+      <w:start w:val="1"/>
+      <w:numFmt w:val="bullet"/>
+      <w:lvlText w:val=""/>
+      <w:lvlJc w:val="left"/>
+      <w:pPr>
+        <w:ind w:left="3780" w:hanging="420"/>
+      </w:pPr>
+      <w:rPr>
+        <w:rFonts w:hint="default" w:ascii="Wingdings" w:hAnsi="Wingdings"/>
+      </w:rPr>
+    </w:lvl>
+    <w:lvl w:ilvl="8" w:tentative="1">
+      <w:start w:val="1"/>
+      <w:numFmt w:val="bullet"/>
+      <w:lvlText w:val=""/>
+      <w:lvlJc w:val="left"/>
+      <w:pPr>
+        <w:ind w:left="4200" w:hanging="420"/>
+      </w:pPr>
+      <w:rPr>
+        <w:rFonts w:hint="default" w:ascii="Wingdings" w:hAnsi="Wingdings"/>
+      </w:rPr>
+    </w:lvl>
+  </w:abstractNum>
   <w:abstractNum w:abstractNumId="5">
     <w:nsid w:val="00000005"/>
     <w:multiLevelType w:val="multilevel"/>
     <w:tmpl w:val="00000005"/>
     <w:lvl w:ilvl="0" w:tentative="1">
       <w:start w:val="1"/>
+      <w:numFmt w:val="bullet"/>
+      <w:lvlText w:val=""/>
+      <w:lvlJc w:val="left"/>
+      <w:pPr>
+        <w:ind w:left="840" w:hanging="420"/>
+      </w:pPr>
+      <w:rPr>
+        <w:rFonts w:hint="default" w:ascii="Wingdings" w:hAnsi="Wingdings"/>
+      </w:rPr>
+    </w:lvl>
+    <w:lvl w:ilvl="1" w:tentative="1">
+      <w:start w:val="1"/>
+      <w:numFmt w:val="bullet"/>
+      <w:lvlText w:val=""/>
+      <w:lvlJc w:val="left"/>
+      <w:pPr>
+        <w:ind w:left="1260" w:hanging="420"/>
+      </w:pPr>
+      <w:rPr>
+        <w:rFonts w:hint="default" w:ascii="Wingdings" w:hAnsi="Wingdings"/>
+      </w:rPr>
+    </w:lvl>
+    <w:lvl w:ilvl="2" w:tentative="1">
+      <w:start w:val="1"/>
+      <w:numFmt w:val="bullet"/>
+      <w:lvlText w:val=""/>
+      <w:lvlJc w:val="left"/>
+      <w:pPr>
+        <w:ind w:left="1680" w:hanging="420"/>
+      </w:pPr>
+      <w:rPr>
+        <w:rFonts w:hint="default" w:ascii="Wingdings" w:hAnsi="Wingdings"/>
+      </w:rPr>
+    </w:lvl>
+    <w:lvl w:ilvl="3" w:tentative="1">
+      <w:start w:val="1"/>
+      <w:numFmt w:val="bullet"/>
+      <w:lvlText w:val=""/>
+      <w:lvlJc w:val="left"/>
+      <w:pPr>
+        <w:ind w:left="2100" w:hanging="420"/>
+      </w:pPr>
+      <w:rPr>
+        <w:rFonts w:hint="default" w:ascii="Wingdings" w:hAnsi="Wingdings"/>
+      </w:rPr>
+    </w:lvl>
+    <w:lvl w:ilvl="4" w:tentative="1">
+      <w:start w:val="1"/>
+      <w:numFmt w:val="bullet"/>
+      <w:lvlText w:val=""/>
+      <w:lvlJc w:val="left"/>
+      <w:pPr>
+        <w:ind w:left="2520" w:hanging="420"/>
+      </w:pPr>
+      <w:rPr>
+        <w:rFonts w:hint="default" w:ascii="Wingdings" w:hAnsi="Wingdings"/>
+      </w:rPr>
+    </w:lvl>
+    <w:lvl w:ilvl="5" w:tentative="1">
+      <w:start w:val="1"/>
+      <w:numFmt w:val="bullet"/>
+      <w:lvlText w:val=""/>
+      <w:lvlJc w:val="left"/>
+      <w:pPr>
+        <w:ind w:left="2940" w:hanging="420"/>
+      </w:pPr>
+      <w:rPr>
+        <w:rFonts w:hint="default" w:ascii="Wingdings" w:hAnsi="Wingdings"/>
+      </w:rPr>
+    </w:lvl>
+    <w:lvl w:ilvl="6" w:tentative="1">
+      <w:start w:val="1"/>
+      <w:numFmt w:val="bullet"/>
+      <w:lvlText w:val=""/>
+      <w:lvlJc w:val="left"/>
+      <w:pPr>
+        <w:ind w:left="3360" w:hanging="420"/>
+      </w:pPr>
+      <w:rPr>
+        <w:rFonts w:hint="default" w:ascii="Wingdings" w:hAnsi="Wingdings"/>
+      </w:rPr>
+    </w:lvl>
+    <w:lvl w:ilvl="7" w:tentative="1">
+      <w:start w:val="1"/>
+      <w:numFmt w:val="bullet"/>
+      <w:lvlText w:val=""/>
+      <w:lvlJc w:val="left"/>
+      <w:pPr>
+        <w:ind w:left="3780" w:hanging="420"/>
+      </w:pPr>
+      <w:rPr>
+        <w:rFonts w:hint="default" w:ascii="Wingdings" w:hAnsi="Wingdings"/>
+      </w:rPr>
+    </w:lvl>
+    <w:lvl w:ilvl="8" w:tentative="1">
+      <w:start w:val="1"/>
+      <w:numFmt w:val="bullet"/>
+      <w:lvlText w:val=""/>
+      <w:lvlJc w:val="left"/>
+      <w:pPr>
+        <w:ind w:left="4200" w:hanging="420"/>
+      </w:pPr>
+      <w:rPr>
+        <w:rFonts w:hint="default" w:ascii="Wingdings" w:hAnsi="Wingdings"/>
+      </w:rPr>
+    </w:lvl>
+  </w:abstractNum>
+  <w:abstractNum w:abstractNumId="6">
+    <w:nsid w:val="00000006"/>
+    <w:multiLevelType w:val="multilevel"/>
+    <w:tmpl w:val="00000006"/>
+    <w:lvl w:ilvl="0" w:tentative="1">
+      <w:start w:val="1"/>
+      <w:numFmt w:val="bullet"/>
+      <w:lvlText w:val=""/>
+      <w:lvlJc w:val="left"/>
+      <w:pPr>
+        <w:ind w:left="840" w:hanging="420"/>
+      </w:pPr>
+      <w:rPr>
+        <w:rFonts w:hint="default" w:ascii="Wingdings" w:hAnsi="Wingdings"/>
+      </w:rPr>
+    </w:lvl>
+    <w:lvl w:ilvl="1" w:tentative="1">
+      <w:start w:val="1"/>
+      <w:numFmt w:val="bullet"/>
+      <w:lvlText w:val=""/>
+      <w:lvlJc w:val="left"/>
+      <w:pPr>
+        <w:ind w:left="1260" w:hanging="420"/>
+      </w:pPr>
+      <w:rPr>
+        <w:rFonts w:hint="default" w:ascii="Wingdings" w:hAnsi="Wingdings"/>
+      </w:rPr>
+    </w:lvl>
+    <w:lvl w:ilvl="2" w:tentative="1">
+      <w:start w:val="1"/>
+      <w:numFmt w:val="bullet"/>
+      <w:lvlText w:val=""/>
+      <w:lvlJc w:val="left"/>
+      <w:pPr>
+        <w:ind w:left="1680" w:hanging="420"/>
+      </w:pPr>
+      <w:rPr>
+        <w:rFonts w:hint="default" w:ascii="Wingdings" w:hAnsi="Wingdings"/>
+      </w:rPr>
+    </w:lvl>
+    <w:lvl w:ilvl="3" w:tentative="1">
+      <w:start w:val="1"/>
+      <w:numFmt w:val="bullet"/>
+      <w:lvlText w:val=""/>
+      <w:lvlJc w:val="left"/>
+      <w:pPr>
+        <w:ind w:left="2100" w:hanging="420"/>
+      </w:pPr>
+      <w:rPr>
+        <w:rFonts w:hint="default" w:ascii="Wingdings" w:hAnsi="Wingdings"/>
+      </w:rPr>
+    </w:lvl>
+    <w:lvl w:ilvl="4" w:tentative="1">
+      <w:start w:val="1"/>
+      <w:numFmt w:val="bullet"/>
+      <w:lvlText w:val=""/>
+      <w:lvlJc w:val="left"/>
+      <w:pPr>
+        <w:ind w:left="2520" w:hanging="420"/>
+      </w:pPr>
+      <w:rPr>
+        <w:rFonts w:hint="default" w:ascii="Wingdings" w:hAnsi="Wingdings"/>
+      </w:rPr>
+    </w:lvl>
+    <w:lvl w:ilvl="5" w:tentative="1">
+      <w:start w:val="1"/>
+      <w:numFmt w:val="bullet"/>
+      <w:lvlText w:val=""/>
+      <w:lvlJc w:val="left"/>
+      <w:pPr>
+        <w:ind w:left="2940" w:hanging="420"/>
+      </w:pPr>
+      <w:rPr>
+        <w:rFonts w:hint="default" w:ascii="Wingdings" w:hAnsi="Wingdings"/>
+      </w:rPr>
+    </w:lvl>
+    <w:lvl w:ilvl="6" w:tentative="1">
+      <w:start w:val="1"/>
+      <w:numFmt w:val="bullet"/>
+      <w:lvlText w:val=""/>
+      <w:lvlJc w:val="left"/>
+      <w:pPr>
+        <w:ind w:left="3360" w:hanging="420"/>
+      </w:pPr>
+      <w:rPr>
+        <w:rFonts w:hint="default" w:ascii="Wingdings" w:hAnsi="Wingdings"/>
+      </w:rPr>
+    </w:lvl>
+    <w:lvl w:ilvl="7" w:tentative="1">
+      <w:start w:val="1"/>
+      <w:numFmt w:val="bullet"/>
+      <w:lvlText w:val=""/>
+      <w:lvlJc w:val="left"/>
+      <w:pPr>
+        <w:ind w:left="3780" w:hanging="420"/>
+      </w:pPr>
+      <w:rPr>
+        <w:rFonts w:hint="default" w:ascii="Wingdings" w:hAnsi="Wingdings"/>
+      </w:rPr>
+    </w:lvl>
+    <w:lvl w:ilvl="8" w:tentative="1">
+      <w:start w:val="1"/>
+      <w:numFmt w:val="bullet"/>
+      <w:lvlText w:val=""/>
+      <w:lvlJc w:val="left"/>
+      <w:pPr>
+        <w:ind w:left="4200" w:hanging="420"/>
+      </w:pPr>
+      <w:rPr>
+        <w:rFonts w:hint="default" w:ascii="Wingdings" w:hAnsi="Wingdings"/>
+      </w:rPr>
+    </w:lvl>
+  </w:abstractNum>
+  <w:abstractNum w:abstractNumId="7">
+    <w:nsid w:val="00000007"/>
+    <w:multiLevelType w:val="multilevel"/>
+    <w:tmpl w:val="00000007"/>
+    <w:lvl w:ilvl="0" w:tentative="1">
+      <w:start w:val="1"/>
       <w:numFmt w:val="decimal"/>
-      <w:lvlText w:val="%1)"/>
+      <w:lvlText w:val="%1."/>
       <w:lvlJc w:val="left"/>
       <w:pPr>
         <w:ind w:left="840" w:hanging="420"/>
@@ -4425,10 +5596,96 @@
       </w:pPr>
     </w:lvl>
   </w:abstractNum>
-  <w:abstractNum w:abstractNumId="9">
-    <w:nsid w:val="00000009"/>
+  <w:abstractNum w:abstractNumId="8">
+    <w:nsid w:val="00000008"/>
     <w:multiLevelType w:val="multilevel"/>
-    <w:tmpl w:val="00000009"/>
+    <w:tmpl w:val="00000008"/>
+    <w:lvl w:ilvl="0" w:tentative="1">
+      <w:start w:val="1"/>
+      <w:numFmt w:val="decimal"/>
+      <w:lvlText w:val="%1)"/>
+      <w:lvlJc w:val="left"/>
+      <w:pPr>
+        <w:ind w:left="840" w:hanging="420"/>
+      </w:pPr>
+    </w:lvl>
+    <w:lvl w:ilvl="1" w:tentative="1">
+      <w:start w:val="1"/>
+      <w:numFmt w:val="lowerLetter"/>
+      <w:lvlText w:val="%2)"/>
+      <w:lvlJc w:val="left"/>
+      <w:pPr>
+        <w:ind w:left="1260" w:hanging="420"/>
+      </w:pPr>
+    </w:lvl>
+    <w:lvl w:ilvl="2" w:tentative="1">
+      <w:start w:val="1"/>
+      <w:numFmt w:val="lowerRoman"/>
+      <w:lvlText w:val="%3."/>
+      <w:lvlJc w:val="right"/>
+      <w:pPr>
+        <w:ind w:left="1680" w:hanging="420"/>
+      </w:pPr>
+    </w:lvl>
+    <w:lvl w:ilvl="3" w:tentative="1">
+      <w:start w:val="1"/>
+      <w:numFmt w:val="decimal"/>
+      <w:lvlText w:val="%4."/>
+      <w:lvlJc w:val="left"/>
+      <w:pPr>
+        <w:ind w:left="2100" w:hanging="420"/>
+      </w:pPr>
+    </w:lvl>
+    <w:lvl w:ilvl="4" w:tentative="1">
+      <w:start w:val="1"/>
+      <w:numFmt w:val="lowerLetter"/>
+      <w:lvlText w:val="%5)"/>
+      <w:lvlJc w:val="left"/>
+      <w:pPr>
+        <w:ind w:left="2520" w:hanging="420"/>
+      </w:pPr>
+    </w:lvl>
+    <w:lvl w:ilvl="5" w:tentative="1">
+      <w:start w:val="1"/>
+      <w:numFmt w:val="lowerRoman"/>
+      <w:lvlText w:val="%6."/>
+      <w:lvlJc w:val="right"/>
+      <w:pPr>
+        <w:ind w:left="2940" w:hanging="420"/>
+      </w:pPr>
+    </w:lvl>
+    <w:lvl w:ilvl="6" w:tentative="1">
+      <w:start w:val="1"/>
+      <w:numFmt w:val="decimal"/>
+      <w:lvlText w:val="%7."/>
+      <w:lvlJc w:val="left"/>
+      <w:pPr>
+        <w:ind w:left="3360" w:hanging="420"/>
+      </w:pPr>
+    </w:lvl>
+    <w:lvl w:ilvl="7" w:tentative="1">
+      <w:start w:val="1"/>
+      <w:numFmt w:val="lowerLetter"/>
+      <w:lvlText w:val="%8)"/>
+      <w:lvlJc w:val="left"/>
+      <w:pPr>
+        <w:ind w:left="3780" w:hanging="420"/>
+      </w:pPr>
+    </w:lvl>
+    <w:lvl w:ilvl="8" w:tentative="1">
+      <w:start w:val="1"/>
+      <w:numFmt w:val="lowerRoman"/>
+      <w:lvlText w:val="%9."/>
+      <w:lvlJc w:val="right"/>
+      <w:pPr>
+        <w:ind w:left="4200" w:hanging="420"/>
+      </w:pPr>
+    </w:lvl>
+  </w:abstractNum>
+  <w:abstractNum w:abstractNumId="15">
+    <w:nsid w:val="0000000F"/>
+    <w:multiLevelType w:val="multilevel"/>
+    <w:tmpl w:val="0000000F"/>
     <w:lvl w:ilvl="0" w:tentative="1">
       <w:start w:val="1"/>
       <w:numFmt w:val="bullet"/>
@@ -4538,10 +5795,123 @@
       </w:rPr>
     </w:lvl>
   </w:abstractNum>
-  <w:abstractNum w:abstractNumId="10">
-    <w:nsid w:val="0000000A"/>
+  <w:abstractNum w:abstractNumId="16">
+    <w:nsid w:val="00000010"/>
     <w:multiLevelType w:val="multilevel"/>
-    <w:tmpl w:val="0000000A"/>
+    <w:tmpl w:val="00000010"/>
+    <w:lvl w:ilvl="0" w:tentative="1">
+      <w:start w:val="1"/>
+      <w:numFmt w:val="bullet"/>
+      <w:lvlText w:val=""/>
+      <w:lvlJc w:val="left"/>
+      <w:pPr>
+        <w:ind w:left="840" w:hanging="420"/>
+      </w:pPr>
+      <w:rPr>
+        <w:rFonts w:hint="default" w:ascii="Wingdings" w:hAnsi="Wingdings"/>
+      </w:rPr>
+    </w:lvl>
+    <w:lvl w:ilvl="1" w:tentative="1">
+      <w:start w:val="1"/>
+      <w:numFmt w:val="bullet"/>
+      <w:lvlText w:val=""/>
+      <w:lvlJc w:val="left"/>
+      <w:pPr>
+        <w:ind w:left="1260" w:hanging="420"/>
+      </w:pPr>
+      <w:rPr>
+        <w:rFonts w:hint="default" w:ascii="Wingdings" w:hAnsi="Wingdings"/>
+      </w:rPr>
+    </w:lvl>
+    <w:lvl w:ilvl="2" w:tentative="1">
+      <w:start w:val="1"/>
+      <w:numFmt w:val="bullet"/>
+      <w:lvlText w:val=""/>
+      <w:lvlJc w:val="left"/>
+      <w:pPr>
+        <w:ind w:left="1680" w:hanging="420"/>
+      </w:pPr>
+      <w:rPr>
+        <w:rFonts w:hint="default" w:ascii="Wingdings" w:hAnsi="Wingdings"/>
+      </w:rPr>
+    </w:lvl>
+    <w:lvl w:ilvl="3" w:tentative="1">
+      <w:start w:val="1"/>
+      <w:numFmt w:val="bullet"/>
+      <w:lvlText w:val=""/>
+      <w:lvlJc w:val="left"/>
+      <w:pPr>
+        <w:ind w:left="2100" w:hanging="420"/>
+      </w:pPr>
+      <w:rPr>
+        <w:rFonts w:hint="default" w:ascii="Wingdings" w:hAnsi="Wingdings"/>
+      </w:rPr>
+    </w:lvl>
+    <w:lvl w:ilvl="4" w:tentative="1">
+      <w:start w:val="1"/>
+      <w:numFmt w:val="bullet"/>
+      <w:lvlText w:val=""/>
+      <w:lvlJc w:val="left"/>
+      <w:pPr>
+        <w:ind w:left="2520" w:hanging="420"/>
+      </w:pPr>
+      <w:rPr>
+        <w:rFonts w:hint="default" w:ascii="Wingdings" w:hAnsi="Wingdings"/>
+      </w:rPr>
+    </w:lvl>
+    <w:lvl w:ilvl="5" w:tentative="1">
+      <w:start w:val="1"/>
+      <w:numFmt w:val="bullet"/>
+      <w:lvlText w:val=""/>
+      <w:lvlJc w:val="left"/>
+      <w:pPr>
+        <w:ind w:left="2940" w:hanging="420"/>
+      </w:pPr>
+      <w:rPr>
+        <w:rFonts w:hint="default" w:ascii="Wingdings" w:hAnsi="Wingdings"/>
+      </w:rPr>
+    </w:lvl>
+    <w:lvl w:ilvl="6" w:tentative="1">
+      <w:start w:val="1"/>
+      <w:numFmt w:val="bullet"/>
+      <w:lvlText w:val=""/>
+      <w:lvlJc w:val="left"/>
+      <w:pPr>
+        <w:ind w:left="3360" w:hanging="420"/>
+      </w:pPr>
+      <w:rPr>
+        <w:rFonts w:hint="default" w:ascii="Wingdings" w:hAnsi="Wingdings"/>
+      </w:rPr>
+    </w:lvl>
+    <w:lvl w:ilvl="7" w:tentative="1">
+      <w:start w:val="1"/>
+      <w:numFmt w:val="bullet"/>
+      <w:lvlText w:val=""/>
+      <w:lvlJc w:val="left"/>
+      <w:pPr>
+        <w:ind w:left="3780" w:hanging="420"/>
+      </w:pPr>
+      <w:rPr>
+        <w:rFonts w:hint="default" w:ascii="Wingdings" w:hAnsi="Wingdings"/>
+      </w:rPr>
+    </w:lvl>
+    <w:lvl w:ilvl="8" w:tentative="1">
+      <w:start w:val="1"/>
+      <w:numFmt w:val="bullet"/>
+      <w:lvlText w:val=""/>
+      <w:lvlJc w:val="left"/>
+      <w:pPr>
+        <w:ind w:left="4200" w:hanging="420"/>
+      </w:pPr>
+      <w:rPr>
+        <w:rFonts w:hint="default" w:ascii="Wingdings" w:hAnsi="Wingdings"/>
+      </w:rPr>
+    </w:lvl>
+  </w:abstractNum>
+  <w:abstractNum w:abstractNumId="17">
+    <w:nsid w:val="00000011"/>
+    <w:multiLevelType w:val="multilevel"/>
+    <w:tmpl w:val="00000011"/>
     <w:lvl w:ilvl="0" w:tentative="1">
       <w:start w:val="1"/>
       <w:numFmt w:val="decimal"/>
@@ -4624,10 +5994,194 @@
       </w:pPr>
     </w:lvl>
   </w:abstractNum>
-  <w:abstractNum w:abstractNumId="26">
-    <w:nsid w:val="0000001A"/>
+  <w:abstractNum w:abstractNumId="18">
+    <w:nsid w:val="00000012"/>
     <w:multiLevelType w:val="multilevel"/>
-    <w:tmpl w:val="0000001A"/>
+    <w:tmpl w:val="00000012"/>
+    <w:lvl w:ilvl="0" w:tentative="1">
+      <w:start w:val="1"/>
+      <w:numFmt w:val="decimal"/>
+      <w:lvlText w:val="%1."/>
+      <w:lvlJc w:val="left"/>
+      <w:pPr>
+        <w:ind w:left="840" w:hanging="420"/>
+      </w:pPr>
+    </w:lvl>
+    <w:lvl w:ilvl="1" w:tentative="1">
+      <w:start w:val="1"/>
+      <w:numFmt w:val="lowerLetter"/>
+      <w:lvlText w:val="%2)"/>
+      <w:lvlJc w:val="left"/>
+      <w:pPr>
+        <w:ind w:left="1260" w:hanging="420"/>
+      </w:pPr>
+    </w:lvl>
+    <w:lvl w:ilvl="2" w:tentative="1">
+      <w:start w:val="1"/>
+      <w:numFmt w:val="lowerRoman"/>
+      <w:lvlText w:val="%3."/>
+      <w:lvlJc w:val="right"/>
+      <w:pPr>
+        <w:ind w:left="1680" w:hanging="420"/>
+      </w:pPr>
+    </w:lvl>
+    <w:lvl w:ilvl="3" w:tentative="1">
+      <w:start w:val="1"/>
+      <w:numFmt w:val="decimal"/>
+      <w:lvlText w:val="%4."/>
+      <w:lvlJc w:val="left"/>
+      <w:pPr>
+        <w:ind w:left="2100" w:hanging="420"/>
+      </w:pPr>
+    </w:lvl>
+    <w:lvl w:ilvl="4" w:tentative="1">
+      <w:start w:val="1"/>
+      <w:numFmt w:val="lowerLetter"/>
+      <w:lvlText w:val="%5)"/>
+      <w:lvlJc w:val="left"/>
+      <w:pPr>
+        <w:ind w:left="2520" w:hanging="420"/>
+      </w:pPr>
+    </w:lvl>
+    <w:lvl w:ilvl="5" w:tentative="1">
+      <w:start w:val="1"/>
+      <w:numFmt w:val="lowerRoman"/>
+      <w:lvlText w:val="%6."/>
+      <w:lvlJc w:val="right"/>
+      <w:pPr>
+        <w:ind w:left="2940" w:hanging="420"/>
+      </w:pPr>
+    </w:lvl>
+    <w:lvl w:ilvl="6" w:tentative="1">
+      <w:start w:val="1"/>
+      <w:numFmt w:val="decimal"/>
+      <w:lvlText w:val="%7."/>
+      <w:lvlJc w:val="left"/>
+      <w:pPr>
+        <w:ind w:left="3360" w:hanging="420"/>
+      </w:pPr>
+    </w:lvl>
+    <w:lvl w:ilvl="7" w:tentative="1">
+      <w:start w:val="1"/>
+      <w:numFmt w:val="lowerLetter"/>
+      <w:lvlText w:val="%8)"/>
+      <w:lvlJc w:val="left"/>
+      <w:pPr>
+        <w:ind w:left="3780" w:hanging="420"/>
+      </w:pPr>
+    </w:lvl>
+    <w:lvl w:ilvl="8" w:tentative="1">
+      <w:start w:val="1"/>
+      <w:numFmt w:val="lowerRoman"/>
+      <w:lvlText w:val="%9."/>
+      <w:lvlJc w:val="right"/>
+      <w:pPr>
+        <w:ind w:left="4200" w:hanging="420"/>
+      </w:pPr>
+    </w:lvl>
+  </w:abstractNum>
+  <w:abstractNum w:abstractNumId="19">
+    <w:nsid w:val="00000013"/>
+    <w:multiLevelType w:val="singleLevel"/>
+    <w:tmpl w:val="00000013"/>
+    <w:lvl w:ilvl="0" w:tentative="1">
+      <w:start w:val="1"/>
+      <w:numFmt w:val="decimal"/>
+      <w:suff w:val="nothing"/>
+      <w:lvlText w:val="%1."/>
+      <w:lvlJc w:val="left"/>
+    </w:lvl>
+  </w:abstractNum>
+  <w:abstractNum w:abstractNumId="20">
+    <w:nsid w:val="00000014"/>
+    <w:multiLevelType w:val="multilevel"/>
+    <w:tmpl w:val="00000014"/>
+    <w:lvl w:ilvl="0" w:tentative="1">
+      <w:start w:val="1"/>
+      <w:numFmt w:val="decimal"/>
+      <w:lvlText w:val="%1)"/>
+      <w:lvlJc w:val="left"/>
+      <w:pPr>
+        <w:ind w:left="840" w:hanging="420"/>
+      </w:pPr>
+    </w:lvl>
+    <w:lvl w:ilvl="1" w:tentative="1">
+      <w:start w:val="1"/>
+      <w:numFmt w:val="lowerLetter"/>
+      <w:lvlText w:val="%2)"/>
+      <w:lvlJc w:val="left"/>
+      <w:pPr>
+        <w:ind w:left="1260" w:hanging="420"/>
+      </w:pPr>
+    </w:lvl>
+    <w:lvl w:ilvl="2" w:tentative="1">
+      <w:start w:val="1"/>
+      <w:numFmt w:val="lowerRoman"/>
+      <w:lvlText w:val="%3."/>
+      <w:lvlJc w:val="right"/>
+      <w:pPr>
+        <w:ind w:left="1680" w:hanging="420"/>
+      </w:pPr>
+    </w:lvl>
+    <w:lvl w:ilvl="3" w:tentative="1">
+      <w:start w:val="1"/>
+      <w:numFmt w:val="decimal"/>
+      <w:lvlText w:val="%4."/>
+      <w:lvlJc w:val="left"/>
+      <w:pPr>
+        <w:ind w:left="2100" w:hanging="420"/>
+      </w:pPr>
+    </w:lvl>
+    <w:lvl w:ilvl="4" w:tentative="1">
+      <w:start w:val="1"/>
+      <w:numFmt w:val="lowerLetter"/>
+      <w:lvlText w:val="%5)"/>
+      <w:lvlJc w:val="left"/>
+      <w:pPr>
+        <w:ind w:left="2520" w:hanging="420"/>
+      </w:pPr>
+    </w:lvl>
+    <w:lvl w:ilvl="5" w:tentative="1">
+      <w:start w:val="1"/>
+      <w:numFmt w:val="lowerRoman"/>
+      <w:lvlText w:val="%6."/>
+      <w:lvlJc w:val="right"/>
+      <w:pPr>
+        <w:ind w:left="2940" w:hanging="420"/>
+      </w:pPr>
+    </w:lvl>
+    <w:lvl w:ilvl="6" w:tentative="1">
+      <w:start w:val="1"/>
+      <w:numFmt w:val="decimal"/>
+      <w:lvlText w:val="%7."/>
+      <w:lvlJc w:val="left"/>
+      <w:pPr>
+        <w:ind w:left="3360" w:hanging="420"/>
+      </w:pPr>
+    </w:lvl>
+    <w:lvl w:ilvl="7" w:tentative="1">
+      <w:start w:val="1"/>
+      <w:numFmt w:val="lowerLetter"/>
+      <w:lvlText w:val="%8)"/>
+      <w:lvlJc w:val="left"/>
+      <w:pPr>
+        <w:ind w:left="3780" w:hanging="420"/>
+      </w:pPr>
+    </w:lvl>
+    <w:lvl w:ilvl="8" w:tentative="1">
+      <w:start w:val="1"/>
+      <w:numFmt w:val="lowerRoman"/>
+      <w:lvlText w:val="%9."/>
+      <w:lvlJc w:val="right"/>
+      <w:pPr>
+        <w:ind w:left="4200" w:hanging="420"/>
+      </w:pPr>
+    </w:lvl>
+  </w:abstractNum>
+  <w:abstractNum w:abstractNumId="21">
+    <w:nsid w:val="00000015"/>
+    <w:multiLevelType w:val="multilevel"/>
+    <w:tmpl w:val="00000015"/>
     <w:lvl w:ilvl="0" w:tentative="1">
       <w:start w:val="1"/>
       <w:numFmt w:val="bullet"/>
@@ -4737,10 +6291,123 @@
       </w:rPr>
     </w:lvl>
   </w:abstractNum>
-  <w:abstractNum w:abstractNumId="27">
-    <w:nsid w:val="0000001B"/>
+  <w:abstractNum w:abstractNumId="22">
+    <w:nsid w:val="00000016"/>
     <w:multiLevelType w:val="multilevel"/>
-    <w:tmpl w:val="0000001B"/>
+    <w:tmpl w:val="00000016"/>
+    <w:lvl w:ilvl="0" w:tentative="1">
+      <w:start w:val="1"/>
+      <w:numFmt w:val="bullet"/>
+      <w:lvlText w:val=""/>
+      <w:lvlJc w:val="left"/>
+      <w:pPr>
+        <w:ind w:left="840" w:hanging="420"/>
+      </w:pPr>
+      <w:rPr>
+        <w:rFonts w:hint="default" w:ascii="Wingdings" w:hAnsi="Wingdings"/>
+      </w:rPr>
+    </w:lvl>
+    <w:lvl w:ilvl="1" w:tentative="1">
+      <w:start w:val="1"/>
+      <w:numFmt w:val="bullet"/>
+      <w:lvlText w:val=""/>
+      <w:lvlJc w:val="left"/>
+      <w:pPr>
+        <w:ind w:left="1260" w:hanging="420"/>
+      </w:pPr>
+      <w:rPr>
+        <w:rFonts w:hint="default" w:ascii="Wingdings" w:hAnsi="Wingdings"/>
+      </w:rPr>
+    </w:lvl>
+    <w:lvl w:ilvl="2" w:tentative="1">
+      <w:start w:val="1"/>
+      <w:numFmt w:val="bullet"/>
+      <w:lvlText w:val=""/>
+      <w:lvlJc w:val="left"/>
+      <w:pPr>
+        <w:ind w:left="1680" w:hanging="420"/>
+      </w:pPr>
+      <w:rPr>
+        <w:rFonts w:hint="default" w:ascii="Wingdings" w:hAnsi="Wingdings"/>
+      </w:rPr>
+    </w:lvl>
+    <w:lvl w:ilvl="3" w:tentative="1">
+      <w:start w:val="1"/>
+      <w:numFmt w:val="bullet"/>
+      <w:lvlText w:val=""/>
+      <w:lvlJc w:val="left"/>
+      <w:pPr>
+        <w:ind w:left="2100" w:hanging="420"/>
+      </w:pPr>
+      <w:rPr>
+        <w:rFonts w:hint="default" w:ascii="Wingdings" w:hAnsi="Wingdings"/>
+      </w:rPr>
+    </w:lvl>
+    <w:lvl w:ilvl="4" w:tentative="1">
+      <w:start w:val="1"/>
+      <w:numFmt w:val="bullet"/>
+      <w:lvlText w:val=""/>
+      <w:lvlJc w:val="left"/>
+      <w:pPr>
+        <w:ind w:left="2520" w:hanging="420"/>
+      </w:pPr>
+      <w:rPr>
+        <w:rFonts w:hint="default" w:ascii="Wingdings" w:hAnsi="Wingdings"/>
+      </w:rPr>
+    </w:lvl>
+    <w:lvl w:ilvl="5" w:tentative="1">
+      <w:start w:val="1"/>
+      <w:numFmt w:val="bullet"/>
+      <w:lvlText w:val=""/>
+      <w:lvlJc w:val="left"/>
+      <w:pPr>
+        <w:ind w:left="2940" w:hanging="420"/>
+      </w:pPr>
+      <w:rPr>
+        <w:rFonts w:hint="default" w:ascii="Wingdings" w:hAnsi="Wingdings"/>
+      </w:rPr>
+    </w:lvl>
+    <w:lvl w:ilvl="6" w:tentative="1">
+      <w:start w:val="1"/>
+      <w:numFmt w:val="bullet"/>
+      <w:lvlText w:val=""/>
+      <w:lvlJc w:val="left"/>
+      <w:pPr>
+        <w:ind w:left="3360" w:hanging="420"/>
+      </w:pPr>
+      <w:rPr>
+        <w:rFonts w:hint="default" w:ascii="Wingdings" w:hAnsi="Wingdings"/>
+      </w:rPr>
+    </w:lvl>
+    <w:lvl w:ilvl="7" w:tentative="1">
+      <w:start w:val="1"/>
+      <w:numFmt w:val="bullet"/>
+      <w:lvlText w:val=""/>
+      <w:lvlJc w:val="left"/>
+      <w:pPr>
+        <w:ind w:left="3780" w:hanging="420"/>
+      </w:pPr>
+      <w:rPr>
+        <w:rFonts w:hint="default" w:ascii="Wingdings" w:hAnsi="Wingdings"/>
+      </w:rPr>
+    </w:lvl>
+    <w:lvl w:ilvl="8" w:tentative="1">
+      <w:start w:val="1"/>
+      <w:numFmt w:val="bullet"/>
+      <w:lvlText w:val=""/>
+      <w:lvlJc w:val="left"/>
+      <w:pPr>
+        <w:ind w:left="4200" w:hanging="420"/>
+      </w:pPr>
+      <w:rPr>
+        <w:rFonts w:hint="default" w:ascii="Wingdings" w:hAnsi="Wingdings"/>
+      </w:rPr>
+    </w:lvl>
+  </w:abstractNum>
+  <w:abstractNum w:abstractNumId="23">
+    <w:nsid w:val="00000017"/>
+    <w:multiLevelType w:val="multilevel"/>
+    <w:tmpl w:val="00000017"/>
     <w:lvl w:ilvl="0" w:tentative="1">
       <w:start w:val="1"/>
       <w:numFmt w:val="decimal"/>
@@ -4823,1134 +6490,56 @@
       </w:pPr>
     </w:lvl>
   </w:abstractNum>
-  <w:abstractNum w:abstractNumId="28">
-    <w:nsid w:val="0000001C"/>
-    <w:multiLevelType w:val="multilevel"/>
-    <w:tmpl w:val="0000001C"/>
-    <w:lvl w:ilvl="0" w:tentative="1">
-      <w:start w:val="1"/>
-      <w:numFmt w:val="bullet"/>
-      <w:lvlText w:val=""/>
-      <w:lvlJc w:val="left"/>
-      <w:pPr>
-        <w:ind w:left="840" w:hanging="420"/>
-      </w:pPr>
-      <w:rPr>
-        <w:rFonts w:hint="default" w:ascii="Wingdings" w:hAnsi="Wingdings"/>
-      </w:rPr>
-    </w:lvl>
-    <w:lvl w:ilvl="1" w:tentative="1">
-      <w:start w:val="1"/>
-      <w:numFmt w:val="bullet"/>
-      <w:lvlText w:val=""/>
-      <w:lvlJc w:val="left"/>
-      <w:pPr>
-        <w:ind w:left="1260" w:hanging="420"/>
-      </w:pPr>
-      <w:rPr>
-        <w:rFonts w:hint="default" w:ascii="Wingdings" w:hAnsi="Wingdings"/>
-      </w:rPr>
-    </w:lvl>
-    <w:lvl w:ilvl="2" w:tentative="1">
-      <w:start w:val="1"/>
-      <w:numFmt w:val="bullet"/>
-      <w:lvlText w:val=""/>
-      <w:lvlJc w:val="left"/>
-      <w:pPr>
-        <w:ind w:left="1680" w:hanging="420"/>
-      </w:pPr>
-      <w:rPr>
-        <w:rFonts w:hint="default" w:ascii="Wingdings" w:hAnsi="Wingdings"/>
-      </w:rPr>
-    </w:lvl>
-    <w:lvl w:ilvl="3" w:tentative="1">
-      <w:start w:val="1"/>
-      <w:numFmt w:val="bullet"/>
-      <w:lvlText w:val=""/>
-      <w:lvlJc w:val="left"/>
-      <w:pPr>
-        <w:ind w:left="2100" w:hanging="420"/>
-      </w:pPr>
-      <w:rPr>
-        <w:rFonts w:hint="default" w:ascii="Wingdings" w:hAnsi="Wingdings"/>
-      </w:rPr>
-    </w:lvl>
-    <w:lvl w:ilvl="4" w:tentative="1">
-      <w:start w:val="1"/>
-      <w:numFmt w:val="bullet"/>
-      <w:lvlText w:val=""/>
-      <w:lvlJc w:val="left"/>
-      <w:pPr>
-        <w:ind w:left="2520" w:hanging="420"/>
-      </w:pPr>
-      <w:rPr>
-        <w:rFonts w:hint="default" w:ascii="Wingdings" w:hAnsi="Wingdings"/>
-      </w:rPr>
-    </w:lvl>
-    <w:lvl w:ilvl="5" w:tentative="1">
-      <w:start w:val="1"/>
-      <w:numFmt w:val="bullet"/>
-      <w:lvlText w:val=""/>
-      <w:lvlJc w:val="left"/>
-      <w:pPr>
-        <w:ind w:left="2940" w:hanging="420"/>
-      </w:pPr>
-      <w:rPr>
-        <w:rFonts w:hint="default" w:ascii="Wingdings" w:hAnsi="Wingdings"/>
-      </w:rPr>
-    </w:lvl>
-    <w:lvl w:ilvl="6" w:tentative="1">
-      <w:start w:val="1"/>
-      <w:numFmt w:val="bullet"/>
-      <w:lvlText w:val=""/>
-      <w:lvlJc w:val="left"/>
-      <w:pPr>
-        <w:ind w:left="3360" w:hanging="420"/>
-      </w:pPr>
-      <w:rPr>
-        <w:rFonts w:hint="default" w:ascii="Wingdings" w:hAnsi="Wingdings"/>
-      </w:rPr>
-    </w:lvl>
-    <w:lvl w:ilvl="7" w:tentative="1">
-      <w:start w:val="1"/>
-      <w:numFmt w:val="bullet"/>
-      <w:lvlText w:val=""/>
-      <w:lvlJc w:val="left"/>
-      <w:pPr>
-        <w:ind w:left="3780" w:hanging="420"/>
-      </w:pPr>
-      <w:rPr>
-        <w:rFonts w:hint="default" w:ascii="Wingdings" w:hAnsi="Wingdings"/>
-      </w:rPr>
-    </w:lvl>
-    <w:lvl w:ilvl="8" w:tentative="1">
-      <w:start w:val="1"/>
-      <w:numFmt w:val="bullet"/>
-      <w:lvlText w:val=""/>
-      <w:lvlJc w:val="left"/>
-      <w:pPr>
-        <w:ind w:left="4200" w:hanging="420"/>
-      </w:pPr>
-      <w:rPr>
-        <w:rFonts w:hint="default" w:ascii="Wingdings" w:hAnsi="Wingdings"/>
-      </w:rPr>
-    </w:lvl>
-  </w:abstractNum>
-  <w:abstractNum w:abstractNumId="31">
-    <w:nsid w:val="0000001F"/>
-    <w:multiLevelType w:val="multilevel"/>
-    <w:tmpl w:val="0000001F"/>
-    <w:lvl w:ilvl="0" w:tentative="1">
-      <w:start w:val="1"/>
-      <w:numFmt w:val="bullet"/>
-      <w:lvlText w:val=""/>
-      <w:lvlJc w:val="left"/>
-      <w:pPr>
-        <w:ind w:left="840" w:hanging="420"/>
-      </w:pPr>
-      <w:rPr>
-        <w:rFonts w:hint="default" w:ascii="Wingdings" w:hAnsi="Wingdings"/>
-      </w:rPr>
-    </w:lvl>
-    <w:lvl w:ilvl="1" w:tentative="1">
-      <w:start w:val="1"/>
-      <w:numFmt w:val="bullet"/>
-      <w:lvlText w:val=""/>
-      <w:lvlJc w:val="left"/>
-      <w:pPr>
-        <w:ind w:left="1260" w:hanging="420"/>
-      </w:pPr>
-      <w:rPr>
-        <w:rFonts w:hint="default" w:ascii="Wingdings" w:hAnsi="Wingdings"/>
-      </w:rPr>
-    </w:lvl>
-    <w:lvl w:ilvl="2" w:tentative="1">
-      <w:start w:val="1"/>
-      <w:numFmt w:val="bullet"/>
-      <w:lvlText w:val=""/>
-      <w:lvlJc w:val="left"/>
-      <w:pPr>
-        <w:ind w:left="1680" w:hanging="420"/>
-      </w:pPr>
-      <w:rPr>
-        <w:rFonts w:hint="default" w:ascii="Wingdings" w:hAnsi="Wingdings"/>
-      </w:rPr>
-    </w:lvl>
-    <w:lvl w:ilvl="3" w:tentative="1">
-      <w:start w:val="1"/>
-      <w:numFmt w:val="bullet"/>
-      <w:lvlText w:val=""/>
-      <w:lvlJc w:val="left"/>
-      <w:pPr>
-        <w:ind w:left="2100" w:hanging="420"/>
-      </w:pPr>
-      <w:rPr>
-        <w:rFonts w:hint="default" w:ascii="Wingdings" w:hAnsi="Wingdings"/>
-      </w:rPr>
-    </w:lvl>
-    <w:lvl w:ilvl="4" w:tentative="1">
-      <w:start w:val="1"/>
-      <w:numFmt w:val="bullet"/>
-      <w:lvlText w:val=""/>
-      <w:lvlJc w:val="left"/>
-      <w:pPr>
-        <w:ind w:left="2520" w:hanging="420"/>
-      </w:pPr>
-      <w:rPr>
-        <w:rFonts w:hint="default" w:ascii="Wingdings" w:hAnsi="Wingdings"/>
-      </w:rPr>
-    </w:lvl>
-    <w:lvl w:ilvl="5" w:tentative="1">
-      <w:start w:val="1"/>
-      <w:numFmt w:val="bullet"/>
-      <w:lvlText w:val=""/>
-      <w:lvlJc w:val="left"/>
-      <w:pPr>
-        <w:ind w:left="2940" w:hanging="420"/>
-      </w:pPr>
-      <w:rPr>
-        <w:rFonts w:hint="default" w:ascii="Wingdings" w:hAnsi="Wingdings"/>
-      </w:rPr>
-    </w:lvl>
-    <w:lvl w:ilvl="6" w:tentative="1">
-      <w:start w:val="1"/>
-      <w:numFmt w:val="bullet"/>
-      <w:lvlText w:val=""/>
-      <w:lvlJc w:val="left"/>
-      <w:pPr>
-        <w:ind w:left="3360" w:hanging="420"/>
-      </w:pPr>
-      <w:rPr>
-        <w:rFonts w:hint="default" w:ascii="Wingdings" w:hAnsi="Wingdings"/>
-      </w:rPr>
-    </w:lvl>
-    <w:lvl w:ilvl="7" w:tentative="1">
-      <w:start w:val="1"/>
-      <w:numFmt w:val="bullet"/>
-      <w:lvlText w:val=""/>
-      <w:lvlJc w:val="left"/>
-      <w:pPr>
-        <w:ind w:left="3780" w:hanging="420"/>
-      </w:pPr>
-      <w:rPr>
-        <w:rFonts w:hint="default" w:ascii="Wingdings" w:hAnsi="Wingdings"/>
-      </w:rPr>
-    </w:lvl>
-    <w:lvl w:ilvl="8" w:tentative="1">
-      <w:start w:val="1"/>
-      <w:numFmt w:val="bullet"/>
-      <w:lvlText w:val=""/>
-      <w:lvlJc w:val="left"/>
-      <w:pPr>
-        <w:ind w:left="4200" w:hanging="420"/>
-      </w:pPr>
-      <w:rPr>
-        <w:rFonts w:hint="default" w:ascii="Wingdings" w:hAnsi="Wingdings"/>
-      </w:rPr>
-    </w:lvl>
-  </w:abstractNum>
-  <w:abstractNum w:abstractNumId="54">
-    <w:nsid w:val="00000036"/>
-    <w:multiLevelType w:val="multilevel"/>
-    <w:tmpl w:val="00000036"/>
-    <w:lvl w:ilvl="0" w:tentative="1">
-      <w:start w:val="1"/>
-      <w:numFmt w:val="decimal"/>
-      <w:lvlText w:val="%1."/>
-      <w:lvlJc w:val="left"/>
-      <w:pPr>
-        <w:ind w:left="840" w:hanging="420"/>
-      </w:pPr>
-    </w:lvl>
-    <w:lvl w:ilvl="1" w:tentative="1">
-      <w:start w:val="1"/>
-      <w:numFmt w:val="lowerLetter"/>
-      <w:lvlText w:val="%2)"/>
-      <w:lvlJc w:val="left"/>
-      <w:pPr>
-        <w:ind w:left="1260" w:hanging="420"/>
-      </w:pPr>
-    </w:lvl>
-    <w:lvl w:ilvl="2" w:tentative="1">
-      <w:start w:val="1"/>
-      <w:numFmt w:val="lowerRoman"/>
-      <w:lvlText w:val="%3."/>
-      <w:lvlJc w:val="right"/>
-      <w:pPr>
-        <w:ind w:left="1680" w:hanging="420"/>
-      </w:pPr>
-    </w:lvl>
-    <w:lvl w:ilvl="3" w:tentative="1">
-      <w:start w:val="1"/>
-      <w:numFmt w:val="decimal"/>
-      <w:lvlText w:val="%4."/>
-      <w:lvlJc w:val="left"/>
-      <w:pPr>
-        <w:ind w:left="2100" w:hanging="420"/>
-      </w:pPr>
-    </w:lvl>
-    <w:lvl w:ilvl="4" w:tentative="1">
-      <w:start w:val="1"/>
-      <w:numFmt w:val="lowerLetter"/>
-      <w:lvlText w:val="%5)"/>
-      <w:lvlJc w:val="left"/>
-      <w:pPr>
-        <w:ind w:left="2520" w:hanging="420"/>
-      </w:pPr>
-    </w:lvl>
-    <w:lvl w:ilvl="5" w:tentative="1">
-      <w:start w:val="1"/>
-      <w:numFmt w:val="lowerRoman"/>
-      <w:lvlText w:val="%6."/>
-      <w:lvlJc w:val="right"/>
-      <w:pPr>
-        <w:ind w:left="2940" w:hanging="420"/>
-      </w:pPr>
-    </w:lvl>
-    <w:lvl w:ilvl="6" w:tentative="1">
-      <w:start w:val="1"/>
-      <w:numFmt w:val="decimal"/>
-      <w:lvlText w:val="%7."/>
-      <w:lvlJc w:val="left"/>
-      <w:pPr>
-        <w:ind w:left="3360" w:hanging="420"/>
-      </w:pPr>
-    </w:lvl>
-    <w:lvl w:ilvl="7" w:tentative="1">
-      <w:start w:val="1"/>
-      <w:numFmt w:val="lowerLetter"/>
-      <w:lvlText w:val="%8)"/>
-      <w:lvlJc w:val="left"/>
-      <w:pPr>
-        <w:ind w:left="3780" w:hanging="420"/>
-      </w:pPr>
-    </w:lvl>
-    <w:lvl w:ilvl="8" w:tentative="1">
-      <w:start w:val="1"/>
-      <w:numFmt w:val="lowerRoman"/>
-      <w:lvlText w:val="%9."/>
-      <w:lvlJc w:val="right"/>
-      <w:pPr>
-        <w:ind w:left="4200" w:hanging="420"/>
-      </w:pPr>
-    </w:lvl>
-  </w:abstractNum>
-  <w:abstractNum w:abstractNumId="58">
-    <w:nsid w:val="0000003A"/>
-    <w:multiLevelType w:val="multilevel"/>
-    <w:tmpl w:val="0000003A"/>
-    <w:lvl w:ilvl="0" w:tentative="1">
-      <w:start w:val="1"/>
-      <w:numFmt w:val="decimal"/>
-      <w:lvlText w:val="%1."/>
-      <w:lvlJc w:val="left"/>
-      <w:pPr>
-        <w:ind w:left="840" w:hanging="420"/>
-      </w:pPr>
-    </w:lvl>
-    <w:lvl w:ilvl="1" w:tentative="1">
-      <w:start w:val="1"/>
-      <w:numFmt w:val="lowerLetter"/>
-      <w:lvlText w:val="%2)"/>
-      <w:lvlJc w:val="left"/>
-      <w:pPr>
-        <w:ind w:left="1260" w:hanging="420"/>
-      </w:pPr>
-    </w:lvl>
-    <w:lvl w:ilvl="2" w:tentative="1">
-      <w:start w:val="1"/>
-      <w:numFmt w:val="lowerRoman"/>
-      <w:lvlText w:val="%3."/>
-      <w:lvlJc w:val="right"/>
-      <w:pPr>
-        <w:ind w:left="1680" w:hanging="420"/>
-      </w:pPr>
-    </w:lvl>
-    <w:lvl w:ilvl="3" w:tentative="1">
-      <w:start w:val="1"/>
-      <w:numFmt w:val="decimal"/>
-      <w:lvlText w:val="%4."/>
-      <w:lvlJc w:val="left"/>
-      <w:pPr>
-        <w:ind w:left="2100" w:hanging="420"/>
-      </w:pPr>
-    </w:lvl>
-    <w:lvl w:ilvl="4" w:tentative="1">
-      <w:start w:val="1"/>
-      <w:numFmt w:val="lowerLetter"/>
-      <w:lvlText w:val="%5)"/>
-      <w:lvlJc w:val="left"/>
-      <w:pPr>
-        <w:ind w:left="2520" w:hanging="420"/>
-      </w:pPr>
-    </w:lvl>
-    <w:lvl w:ilvl="5" w:tentative="1">
-      <w:start w:val="1"/>
-      <w:numFmt w:val="lowerRoman"/>
-      <w:lvlText w:val="%6."/>
-      <w:lvlJc w:val="right"/>
-      <w:pPr>
-        <w:ind w:left="2940" w:hanging="420"/>
-      </w:pPr>
-    </w:lvl>
-    <w:lvl w:ilvl="6" w:tentative="1">
-      <w:start w:val="1"/>
-      <w:numFmt w:val="decimal"/>
-      <w:lvlText w:val="%7."/>
-      <w:lvlJc w:val="left"/>
-      <w:pPr>
-        <w:ind w:left="3360" w:hanging="420"/>
-      </w:pPr>
-    </w:lvl>
-    <w:lvl w:ilvl="7" w:tentative="1">
-      <w:start w:val="1"/>
-      <w:numFmt w:val="lowerLetter"/>
-      <w:lvlText w:val="%8)"/>
-      <w:lvlJc w:val="left"/>
-      <w:pPr>
-        <w:ind w:left="3780" w:hanging="420"/>
-      </w:pPr>
-    </w:lvl>
-    <w:lvl w:ilvl="8" w:tentative="1">
-      <w:start w:val="1"/>
-      <w:numFmt w:val="lowerRoman"/>
-      <w:lvlText w:val="%9."/>
-      <w:lvlJc w:val="right"/>
-      <w:pPr>
-        <w:ind w:left="4200" w:hanging="420"/>
-      </w:pPr>
-    </w:lvl>
-  </w:abstractNum>
-  <w:abstractNum w:abstractNumId="66">
-    <w:nsid w:val="00000042"/>
-    <w:multiLevelType w:val="multilevel"/>
-    <w:tmpl w:val="00000042"/>
-    <w:lvl w:ilvl="0" w:tentative="1">
-      <w:start w:val="1"/>
-      <w:numFmt w:val="bullet"/>
-      <w:lvlText w:val=""/>
-      <w:lvlJc w:val="left"/>
-      <w:pPr>
-        <w:ind w:left="840" w:hanging="420"/>
-      </w:pPr>
-      <w:rPr>
-        <w:rFonts w:hint="default" w:ascii="Wingdings" w:hAnsi="Wingdings"/>
-      </w:rPr>
-    </w:lvl>
-    <w:lvl w:ilvl="1" w:tentative="1">
-      <w:start w:val="1"/>
-      <w:numFmt w:val="bullet"/>
-      <w:lvlText w:val=""/>
-      <w:lvlJc w:val="left"/>
-      <w:pPr>
-        <w:ind w:left="1260" w:hanging="420"/>
-      </w:pPr>
-      <w:rPr>
-        <w:rFonts w:hint="default" w:ascii="Wingdings" w:hAnsi="Wingdings"/>
-      </w:rPr>
-    </w:lvl>
-    <w:lvl w:ilvl="2" w:tentative="1">
-      <w:start w:val="1"/>
-      <w:numFmt w:val="bullet"/>
-      <w:lvlText w:val=""/>
-      <w:lvlJc w:val="left"/>
-      <w:pPr>
-        <w:ind w:left="1680" w:hanging="420"/>
-      </w:pPr>
-      <w:rPr>
-        <w:rFonts w:hint="default" w:ascii="Wingdings" w:hAnsi="Wingdings"/>
-      </w:rPr>
-    </w:lvl>
-    <w:lvl w:ilvl="3" w:tentative="1">
-      <w:start w:val="1"/>
-      <w:numFmt w:val="bullet"/>
-      <w:lvlText w:val=""/>
-      <w:lvlJc w:val="left"/>
-      <w:pPr>
-        <w:ind w:left="2100" w:hanging="420"/>
-      </w:pPr>
-      <w:rPr>
-        <w:rFonts w:hint="default" w:ascii="Wingdings" w:hAnsi="Wingdings"/>
-      </w:rPr>
-    </w:lvl>
-    <w:lvl w:ilvl="4" w:tentative="1">
-      <w:start w:val="1"/>
-      <w:numFmt w:val="bullet"/>
-      <w:lvlText w:val=""/>
-      <w:lvlJc w:val="left"/>
-      <w:pPr>
-        <w:ind w:left="2520" w:hanging="420"/>
-      </w:pPr>
-      <w:rPr>
-        <w:rFonts w:hint="default" w:ascii="Wingdings" w:hAnsi="Wingdings"/>
-      </w:rPr>
-    </w:lvl>
-    <w:lvl w:ilvl="5" w:tentative="1">
-      <w:start w:val="1"/>
-      <w:numFmt w:val="bullet"/>
-      <w:lvlText w:val=""/>
-      <w:lvlJc w:val="left"/>
-      <w:pPr>
-        <w:ind w:left="2940" w:hanging="420"/>
-      </w:pPr>
-      <w:rPr>
-        <w:rFonts w:hint="default" w:ascii="Wingdings" w:hAnsi="Wingdings"/>
-      </w:rPr>
-    </w:lvl>
-    <w:lvl w:ilvl="6" w:tentative="1">
-      <w:start w:val="1"/>
-      <w:numFmt w:val="bullet"/>
-      <w:lvlText w:val=""/>
-      <w:lvlJc w:val="left"/>
-      <w:pPr>
-        <w:ind w:left="3360" w:hanging="420"/>
-      </w:pPr>
-      <w:rPr>
-        <w:rFonts w:hint="default" w:ascii="Wingdings" w:hAnsi="Wingdings"/>
-      </w:rPr>
-    </w:lvl>
-    <w:lvl w:ilvl="7" w:tentative="1">
-      <w:start w:val="1"/>
-      <w:numFmt w:val="bullet"/>
-      <w:lvlText w:val=""/>
-      <w:lvlJc w:val="left"/>
-      <w:pPr>
-        <w:ind w:left="3780" w:hanging="420"/>
-      </w:pPr>
-      <w:rPr>
-        <w:rFonts w:hint="default" w:ascii="Wingdings" w:hAnsi="Wingdings"/>
-      </w:rPr>
-    </w:lvl>
-    <w:lvl w:ilvl="8" w:tentative="1">
-      <w:start w:val="1"/>
-      <w:numFmt w:val="bullet"/>
-      <w:lvlText w:val=""/>
-      <w:lvlJc w:val="left"/>
-      <w:pPr>
-        <w:ind w:left="4200" w:hanging="420"/>
-      </w:pPr>
-      <w:rPr>
-        <w:rFonts w:hint="default" w:ascii="Wingdings" w:hAnsi="Wingdings"/>
-      </w:rPr>
-    </w:lvl>
-  </w:abstractNum>
-  <w:abstractNum w:abstractNumId="76">
-    <w:nsid w:val="0000004C"/>
-    <w:multiLevelType w:val="multilevel"/>
-    <w:tmpl w:val="0000004C"/>
-    <w:lvl w:ilvl="0" w:tentative="1">
-      <w:start w:val="1"/>
-      <w:numFmt w:val="lowerRoman"/>
-      <w:lvlText w:val="%1."/>
-      <w:lvlJc w:val="right"/>
-      <w:pPr>
-        <w:ind w:left="840" w:hanging="420"/>
-      </w:pPr>
-    </w:lvl>
-    <w:lvl w:ilvl="1" w:tentative="1">
-      <w:start w:val="1"/>
-      <w:numFmt w:val="lowerLetter"/>
-      <w:lvlText w:val="%2)"/>
-      <w:lvlJc w:val="left"/>
-      <w:pPr>
-        <w:ind w:left="1260" w:hanging="420"/>
-      </w:pPr>
-    </w:lvl>
-    <w:lvl w:ilvl="2" w:tentative="1">
-      <w:start w:val="1"/>
-      <w:numFmt w:val="lowerRoman"/>
-      <w:lvlText w:val="%3."/>
-      <w:lvlJc w:val="right"/>
-      <w:pPr>
-        <w:ind w:left="1680" w:hanging="420"/>
-      </w:pPr>
-    </w:lvl>
-    <w:lvl w:ilvl="3" w:tentative="1">
-      <w:start w:val="1"/>
-      <w:numFmt w:val="decimal"/>
-      <w:lvlText w:val="%4."/>
-      <w:lvlJc w:val="left"/>
-      <w:pPr>
-        <w:ind w:left="2100" w:hanging="420"/>
-      </w:pPr>
-    </w:lvl>
-    <w:lvl w:ilvl="4" w:tentative="1">
-      <w:start w:val="1"/>
-      <w:numFmt w:val="lowerLetter"/>
-      <w:lvlText w:val="%5)"/>
-      <w:lvlJc w:val="left"/>
-      <w:pPr>
-        <w:ind w:left="2520" w:hanging="420"/>
-      </w:pPr>
-    </w:lvl>
-    <w:lvl w:ilvl="5" w:tentative="1">
-      <w:start w:val="1"/>
-      <w:numFmt w:val="lowerRoman"/>
-      <w:lvlText w:val="%6."/>
-      <w:lvlJc w:val="right"/>
-      <w:pPr>
-        <w:ind w:left="2940" w:hanging="420"/>
-      </w:pPr>
-    </w:lvl>
-    <w:lvl w:ilvl="6" w:tentative="1">
-      <w:start w:val="1"/>
-      <w:numFmt w:val="decimal"/>
-      <w:lvlText w:val="%7."/>
-      <w:lvlJc w:val="left"/>
-      <w:pPr>
-        <w:ind w:left="3360" w:hanging="420"/>
-      </w:pPr>
-    </w:lvl>
-    <w:lvl w:ilvl="7" w:tentative="1">
-      <w:start w:val="1"/>
-      <w:numFmt w:val="lowerLetter"/>
-      <w:lvlText w:val="%8)"/>
-      <w:lvlJc w:val="left"/>
-      <w:pPr>
-        <w:ind w:left="3780" w:hanging="420"/>
-      </w:pPr>
-    </w:lvl>
-    <w:lvl w:ilvl="8" w:tentative="1">
-      <w:start w:val="1"/>
-      <w:numFmt w:val="lowerRoman"/>
-      <w:lvlText w:val="%9."/>
-      <w:lvlJc w:val="right"/>
-      <w:pPr>
-        <w:ind w:left="4200" w:hanging="420"/>
-      </w:pPr>
-    </w:lvl>
-  </w:abstractNum>
-  <w:abstractNum w:abstractNumId="115">
-    <w:nsid w:val="00000073"/>
-    <w:multiLevelType w:val="multilevel"/>
-    <w:tmpl w:val="00000073"/>
-    <w:lvl w:ilvl="0" w:tentative="1">
-      <w:start w:val="1"/>
-      <w:numFmt w:val="decimal"/>
-      <w:lvlText w:val="%1)"/>
-      <w:lvlJc w:val="left"/>
-      <w:pPr>
-        <w:ind w:left="840" w:hanging="420"/>
-      </w:pPr>
-    </w:lvl>
-    <w:lvl w:ilvl="1" w:tentative="1">
-      <w:start w:val="1"/>
-      <w:numFmt w:val="lowerLetter"/>
-      <w:lvlText w:val="%2)"/>
-      <w:lvlJc w:val="left"/>
-      <w:pPr>
-        <w:ind w:left="1260" w:hanging="420"/>
-      </w:pPr>
-    </w:lvl>
-    <w:lvl w:ilvl="2" w:tentative="1">
-      <w:start w:val="1"/>
-      <w:numFmt w:val="lowerRoman"/>
-      <w:lvlText w:val="%3."/>
-      <w:lvlJc w:val="right"/>
-      <w:pPr>
-        <w:ind w:left="1680" w:hanging="420"/>
-      </w:pPr>
-    </w:lvl>
-    <w:lvl w:ilvl="3" w:tentative="1">
-      <w:start w:val="1"/>
-      <w:numFmt w:val="decimal"/>
-      <w:lvlText w:val="%4."/>
-      <w:lvlJc w:val="left"/>
-      <w:pPr>
-        <w:ind w:left="2100" w:hanging="420"/>
-      </w:pPr>
-    </w:lvl>
-    <w:lvl w:ilvl="4" w:tentative="1">
-      <w:start w:val="1"/>
-      <w:numFmt w:val="lowerLetter"/>
-      <w:lvlText w:val="%5)"/>
-      <w:lvlJc w:val="left"/>
-      <w:pPr>
-        <w:ind w:left="2520" w:hanging="420"/>
-      </w:pPr>
-    </w:lvl>
-    <w:lvl w:ilvl="5" w:tentative="1">
-      <w:start w:val="1"/>
-      <w:numFmt w:val="lowerRoman"/>
-      <w:lvlText w:val="%6."/>
-      <w:lvlJc w:val="right"/>
-      <w:pPr>
-        <w:ind w:left="2940" w:hanging="420"/>
-      </w:pPr>
-    </w:lvl>
-    <w:lvl w:ilvl="6" w:tentative="1">
-      <w:start w:val="1"/>
-      <w:numFmt w:val="decimal"/>
-      <w:lvlText w:val="%7."/>
-      <w:lvlJc w:val="left"/>
-      <w:pPr>
-        <w:ind w:left="3360" w:hanging="420"/>
-      </w:pPr>
-    </w:lvl>
-    <w:lvl w:ilvl="7" w:tentative="1">
-      <w:start w:val="1"/>
-      <w:numFmt w:val="lowerLetter"/>
-      <w:lvlText w:val="%8)"/>
-      <w:lvlJc w:val="left"/>
-      <w:pPr>
-        <w:ind w:left="3780" w:hanging="420"/>
-      </w:pPr>
-    </w:lvl>
-    <w:lvl w:ilvl="8" w:tentative="1">
-      <w:start w:val="1"/>
-      <w:numFmt w:val="lowerRoman"/>
-      <w:lvlText w:val="%9."/>
-      <w:lvlJc w:val="right"/>
-      <w:pPr>
-        <w:ind w:left="4200" w:hanging="420"/>
-      </w:pPr>
-    </w:lvl>
-  </w:abstractNum>
-  <w:abstractNum w:abstractNumId="118">
-    <w:nsid w:val="00000076"/>
-    <w:multiLevelType w:val="multilevel"/>
-    <w:tmpl w:val="00000076"/>
-    <w:lvl w:ilvl="0" w:tentative="1">
-      <w:start w:val="1"/>
-      <w:numFmt w:val="bullet"/>
-      <w:lvlText w:val=""/>
-      <w:lvlJc w:val="left"/>
-      <w:pPr>
-        <w:ind w:left="840" w:hanging="420"/>
-      </w:pPr>
-      <w:rPr>
-        <w:rFonts w:hint="default" w:ascii="Wingdings" w:hAnsi="Wingdings"/>
-      </w:rPr>
-    </w:lvl>
-    <w:lvl w:ilvl="1" w:tentative="1">
-      <w:start w:val="1"/>
-      <w:numFmt w:val="bullet"/>
-      <w:lvlText w:val=""/>
-      <w:lvlJc w:val="left"/>
-      <w:pPr>
-        <w:ind w:left="1260" w:hanging="420"/>
-      </w:pPr>
-      <w:rPr>
-        <w:rFonts w:hint="default" w:ascii="Wingdings" w:hAnsi="Wingdings"/>
-      </w:rPr>
-    </w:lvl>
-    <w:lvl w:ilvl="2" w:tentative="1">
-      <w:start w:val="1"/>
-      <w:numFmt w:val="bullet"/>
-      <w:lvlText w:val=""/>
-      <w:lvlJc w:val="left"/>
-      <w:pPr>
-        <w:ind w:left="1680" w:hanging="420"/>
-      </w:pPr>
-      <w:rPr>
-        <w:rFonts w:hint="default" w:ascii="Wingdings" w:hAnsi="Wingdings"/>
-      </w:rPr>
-    </w:lvl>
-    <w:lvl w:ilvl="3" w:tentative="1">
-      <w:start w:val="1"/>
-      <w:numFmt w:val="bullet"/>
-      <w:lvlText w:val=""/>
-      <w:lvlJc w:val="left"/>
-      <w:pPr>
-        <w:ind w:left="2100" w:hanging="420"/>
-      </w:pPr>
-      <w:rPr>
-        <w:rFonts w:hint="default" w:ascii="Wingdings" w:hAnsi="Wingdings"/>
-      </w:rPr>
-    </w:lvl>
-    <w:lvl w:ilvl="4" w:tentative="1">
-      <w:start w:val="1"/>
-      <w:numFmt w:val="bullet"/>
-      <w:lvlText w:val=""/>
-      <w:lvlJc w:val="left"/>
-      <w:pPr>
-        <w:ind w:left="2520" w:hanging="420"/>
-      </w:pPr>
-      <w:rPr>
-        <w:rFonts w:hint="default" w:ascii="Wingdings" w:hAnsi="Wingdings"/>
-      </w:rPr>
-    </w:lvl>
-    <w:lvl w:ilvl="5" w:tentative="1">
-      <w:start w:val="1"/>
-      <w:numFmt w:val="bullet"/>
-      <w:lvlText w:val=""/>
-      <w:lvlJc w:val="left"/>
-      <w:pPr>
-        <w:ind w:left="2940" w:hanging="420"/>
-      </w:pPr>
-      <w:rPr>
-        <w:rFonts w:hint="default" w:ascii="Wingdings" w:hAnsi="Wingdings"/>
-      </w:rPr>
-    </w:lvl>
-    <w:lvl w:ilvl="6" w:tentative="1">
-      <w:start w:val="1"/>
-      <w:numFmt w:val="bullet"/>
-      <w:lvlText w:val=""/>
-      <w:lvlJc w:val="left"/>
-      <w:pPr>
-        <w:ind w:left="3360" w:hanging="420"/>
-      </w:pPr>
-      <w:rPr>
-        <w:rFonts w:hint="default" w:ascii="Wingdings" w:hAnsi="Wingdings"/>
-      </w:rPr>
-    </w:lvl>
-    <w:lvl w:ilvl="7" w:tentative="1">
-      <w:start w:val="1"/>
-      <w:numFmt w:val="bullet"/>
-      <w:lvlText w:val=""/>
-      <w:lvlJc w:val="left"/>
-      <w:pPr>
-        <w:ind w:left="3780" w:hanging="420"/>
-      </w:pPr>
-      <w:rPr>
-        <w:rFonts w:hint="default" w:ascii="Wingdings" w:hAnsi="Wingdings"/>
-      </w:rPr>
-    </w:lvl>
-    <w:lvl w:ilvl="8" w:tentative="1">
-      <w:start w:val="1"/>
-      <w:numFmt w:val="bullet"/>
-      <w:lvlText w:val=""/>
-      <w:lvlJc w:val="left"/>
-      <w:pPr>
-        <w:ind w:left="4200" w:hanging="420"/>
-      </w:pPr>
-      <w:rPr>
-        <w:rFonts w:hint="default" w:ascii="Wingdings" w:hAnsi="Wingdings"/>
-      </w:rPr>
-    </w:lvl>
-  </w:abstractNum>
-  <w:abstractNum w:abstractNumId="128">
-    <w:nsid w:val="00000080"/>
-    <w:multiLevelType w:val="multilevel"/>
-    <w:tmpl w:val="00000080"/>
-    <w:lvl w:ilvl="0" w:tentative="1">
-      <w:start w:val="1"/>
-      <w:numFmt w:val="bullet"/>
-      <w:lvlText w:val=""/>
-      <w:lvlJc w:val="left"/>
-      <w:pPr>
-        <w:ind w:left="840" w:hanging="420"/>
-      </w:pPr>
-      <w:rPr>
-        <w:rFonts w:hint="default" w:ascii="Wingdings" w:hAnsi="Wingdings"/>
-      </w:rPr>
-    </w:lvl>
-    <w:lvl w:ilvl="1" w:tentative="1">
-      <w:start w:val="1"/>
-      <w:numFmt w:val="bullet"/>
-      <w:lvlText w:val=""/>
-      <w:lvlJc w:val="left"/>
-      <w:pPr>
-        <w:ind w:left="1260" w:hanging="420"/>
-      </w:pPr>
-      <w:rPr>
-        <w:rFonts w:hint="default" w:ascii="Wingdings" w:hAnsi="Wingdings"/>
-      </w:rPr>
-    </w:lvl>
-    <w:lvl w:ilvl="2" w:tentative="1">
-      <w:start w:val="1"/>
-      <w:numFmt w:val="bullet"/>
-      <w:lvlText w:val=""/>
-      <w:lvlJc w:val="left"/>
-      <w:pPr>
-        <w:ind w:left="1680" w:hanging="420"/>
-      </w:pPr>
-      <w:rPr>
-        <w:rFonts w:hint="default" w:ascii="Wingdings" w:hAnsi="Wingdings"/>
-      </w:rPr>
-    </w:lvl>
-    <w:lvl w:ilvl="3" w:tentative="1">
-      <w:start w:val="1"/>
-      <w:numFmt w:val="bullet"/>
-      <w:lvlText w:val=""/>
-      <w:lvlJc w:val="left"/>
-      <w:pPr>
-        <w:ind w:left="2100" w:hanging="420"/>
-      </w:pPr>
-      <w:rPr>
-        <w:rFonts w:hint="default" w:ascii="Wingdings" w:hAnsi="Wingdings"/>
-      </w:rPr>
-    </w:lvl>
-    <w:lvl w:ilvl="4" w:tentative="1">
-      <w:start w:val="1"/>
-      <w:numFmt w:val="bullet"/>
-      <w:lvlText w:val=""/>
-      <w:lvlJc w:val="left"/>
-      <w:pPr>
-        <w:ind w:left="2520" w:hanging="420"/>
-      </w:pPr>
-      <w:rPr>
-        <w:rFonts w:hint="default" w:ascii="Wingdings" w:hAnsi="Wingdings"/>
-      </w:rPr>
-    </w:lvl>
-    <w:lvl w:ilvl="5" w:tentative="1">
-      <w:start w:val="1"/>
-      <w:numFmt w:val="bullet"/>
-      <w:lvlText w:val=""/>
-      <w:lvlJc w:val="left"/>
-      <w:pPr>
-        <w:ind w:left="2940" w:hanging="420"/>
-      </w:pPr>
-      <w:rPr>
-        <w:rFonts w:hint="default" w:ascii="Wingdings" w:hAnsi="Wingdings"/>
-      </w:rPr>
-    </w:lvl>
-    <w:lvl w:ilvl="6" w:tentative="1">
-      <w:start w:val="1"/>
-      <w:numFmt w:val="bullet"/>
-      <w:lvlText w:val=""/>
-      <w:lvlJc w:val="left"/>
-      <w:pPr>
-        <w:ind w:left="3360" w:hanging="420"/>
-      </w:pPr>
-      <w:rPr>
-        <w:rFonts w:hint="default" w:ascii="Wingdings" w:hAnsi="Wingdings"/>
-      </w:rPr>
-    </w:lvl>
-    <w:lvl w:ilvl="7" w:tentative="1">
-      <w:start w:val="1"/>
-      <w:numFmt w:val="bullet"/>
-      <w:lvlText w:val=""/>
-      <w:lvlJc w:val="left"/>
-      <w:pPr>
-        <w:ind w:left="3780" w:hanging="420"/>
-      </w:pPr>
-      <w:rPr>
-        <w:rFonts w:hint="default" w:ascii="Wingdings" w:hAnsi="Wingdings"/>
-      </w:rPr>
-    </w:lvl>
-    <w:lvl w:ilvl="8" w:tentative="1">
-      <w:start w:val="1"/>
-      <w:numFmt w:val="bullet"/>
-      <w:lvlText w:val=""/>
-      <w:lvlJc w:val="left"/>
-      <w:pPr>
-        <w:ind w:left="4200" w:hanging="420"/>
-      </w:pPr>
-      <w:rPr>
-        <w:rFonts w:hint="default" w:ascii="Wingdings" w:hAnsi="Wingdings"/>
-      </w:rPr>
-    </w:lvl>
-  </w:abstractNum>
-  <w:abstractNum w:abstractNumId="133">
-    <w:nsid w:val="00000085"/>
-    <w:multiLevelType w:val="multilevel"/>
-    <w:tmpl w:val="00000085"/>
-    <w:lvl w:ilvl="0" w:tentative="1">
-      <w:start w:val="1"/>
-      <w:numFmt w:val="decimal"/>
-      <w:lvlText w:val="%1."/>
-      <w:lvlJc w:val="left"/>
-      <w:pPr>
-        <w:ind w:left="840" w:hanging="420"/>
-      </w:pPr>
-    </w:lvl>
-    <w:lvl w:ilvl="1" w:tentative="1">
-      <w:start w:val="1"/>
-      <w:numFmt w:val="lowerLetter"/>
-      <w:lvlText w:val="%2)"/>
-      <w:lvlJc w:val="left"/>
-      <w:pPr>
-        <w:ind w:left="1260" w:hanging="420"/>
-      </w:pPr>
-    </w:lvl>
-    <w:lvl w:ilvl="2" w:tentative="1">
-      <w:start w:val="1"/>
-      <w:numFmt w:val="lowerRoman"/>
-      <w:lvlText w:val="%3."/>
-      <w:lvlJc w:val="right"/>
-      <w:pPr>
-        <w:ind w:left="1680" w:hanging="420"/>
-      </w:pPr>
-    </w:lvl>
-    <w:lvl w:ilvl="3" w:tentative="1">
-      <w:start w:val="1"/>
-      <w:numFmt w:val="decimal"/>
-      <w:lvlText w:val="%4."/>
-      <w:lvlJc w:val="left"/>
-      <w:pPr>
-        <w:ind w:left="2100" w:hanging="420"/>
-      </w:pPr>
-    </w:lvl>
-    <w:lvl w:ilvl="4" w:tentative="1">
-      <w:start w:val="1"/>
-      <w:numFmt w:val="lowerLetter"/>
-      <w:lvlText w:val="%5)"/>
-      <w:lvlJc w:val="left"/>
-      <w:pPr>
-        <w:ind w:left="2520" w:hanging="420"/>
-      </w:pPr>
-    </w:lvl>
-    <w:lvl w:ilvl="5" w:tentative="1">
-      <w:start w:val="1"/>
-      <w:numFmt w:val="lowerRoman"/>
-      <w:lvlText w:val="%6."/>
-      <w:lvlJc w:val="right"/>
-      <w:pPr>
-        <w:ind w:left="2940" w:hanging="420"/>
-      </w:pPr>
-    </w:lvl>
-    <w:lvl w:ilvl="6" w:tentative="1">
-      <w:start w:val="1"/>
-      <w:numFmt w:val="decimal"/>
-      <w:lvlText w:val="%7."/>
-      <w:lvlJc w:val="left"/>
-      <w:pPr>
-        <w:ind w:left="3360" w:hanging="420"/>
-      </w:pPr>
-    </w:lvl>
-    <w:lvl w:ilvl="7" w:tentative="1">
-      <w:start w:val="1"/>
-      <w:numFmt w:val="lowerLetter"/>
-      <w:lvlText w:val="%8)"/>
-      <w:lvlJc w:val="left"/>
-      <w:pPr>
-        <w:ind w:left="3780" w:hanging="420"/>
-      </w:pPr>
-    </w:lvl>
-    <w:lvl w:ilvl="8" w:tentative="1">
-      <w:start w:val="1"/>
-      <w:numFmt w:val="lowerRoman"/>
-      <w:lvlText w:val="%9."/>
-      <w:lvlJc w:val="right"/>
-      <w:pPr>
-        <w:ind w:left="4200" w:hanging="420"/>
-      </w:pPr>
-    </w:lvl>
-  </w:abstractNum>
-  <w:abstractNum w:abstractNumId="158">
-    <w:nsid w:val="0000009E"/>
-    <w:multiLevelType w:val="multilevel"/>
-    <w:tmpl w:val="0000009E"/>
-    <w:lvl w:ilvl="0" w:tentative="1">
-      <w:start w:val="1"/>
-      <w:numFmt w:val="decimal"/>
-      <w:lvlText w:val="%1."/>
-      <w:lvlJc w:val="left"/>
-      <w:pPr>
-        <w:ind w:left="840" w:hanging="420"/>
-      </w:pPr>
-    </w:lvl>
-    <w:lvl w:ilvl="1" w:tentative="1">
-      <w:start w:val="1"/>
-      <w:numFmt w:val="lowerLetter"/>
-      <w:lvlText w:val="%2)"/>
-      <w:lvlJc w:val="left"/>
-      <w:pPr>
-        <w:ind w:left="1260" w:hanging="420"/>
-      </w:pPr>
-    </w:lvl>
-    <w:lvl w:ilvl="2" w:tentative="1">
-      <w:start w:val="1"/>
-      <w:numFmt w:val="lowerRoman"/>
-      <w:lvlText w:val="%3."/>
-      <w:lvlJc w:val="right"/>
-      <w:pPr>
-        <w:ind w:left="1680" w:hanging="420"/>
-      </w:pPr>
-    </w:lvl>
-    <w:lvl w:ilvl="3" w:tentative="1">
-      <w:start w:val="1"/>
-      <w:numFmt w:val="decimal"/>
-      <w:lvlText w:val="%4."/>
-      <w:lvlJc w:val="left"/>
-      <w:pPr>
-        <w:ind w:left="2100" w:hanging="420"/>
-      </w:pPr>
-    </w:lvl>
-    <w:lvl w:ilvl="4" w:tentative="1">
-      <w:start w:val="1"/>
-      <w:numFmt w:val="lowerLetter"/>
-      <w:lvlText w:val="%5)"/>
-      <w:lvlJc w:val="left"/>
-      <w:pPr>
-        <w:ind w:left="2520" w:hanging="420"/>
-      </w:pPr>
-    </w:lvl>
-    <w:lvl w:ilvl="5" w:tentative="1">
-      <w:start w:val="1"/>
-      <w:numFmt w:val="lowerRoman"/>
-      <w:lvlText w:val="%6."/>
-      <w:lvlJc w:val="right"/>
-      <w:pPr>
-        <w:ind w:left="2940" w:hanging="420"/>
-      </w:pPr>
-    </w:lvl>
-    <w:lvl w:ilvl="6" w:tentative="1">
-      <w:start w:val="1"/>
-      <w:numFmt w:val="decimal"/>
-      <w:lvlText w:val="%7."/>
-      <w:lvlJc w:val="left"/>
-      <w:pPr>
-        <w:ind w:left="3360" w:hanging="420"/>
-      </w:pPr>
-    </w:lvl>
-    <w:lvl w:ilvl="7" w:tentative="1">
-      <w:start w:val="1"/>
-      <w:numFmt w:val="lowerLetter"/>
-      <w:lvlText w:val="%8)"/>
-      <w:lvlJc w:val="left"/>
-      <w:pPr>
-        <w:ind w:left="3780" w:hanging="420"/>
-      </w:pPr>
-    </w:lvl>
-    <w:lvl w:ilvl="8" w:tentative="1">
-      <w:start w:val="1"/>
-      <w:numFmt w:val="lowerRoman"/>
-      <w:lvlText w:val="%9."/>
-      <w:lvlJc w:val="right"/>
-      <w:pPr>
-        <w:ind w:left="4200" w:hanging="420"/>
-      </w:pPr>
-    </w:lvl>
-  </w:abstractNum>
   <w:num w:numId="1">
-    <w:abstractNumId w:val="58"/>
+    <w:abstractNumId w:val="18"/>
   </w:num>
   <w:num w:numId="2">
-    <w:abstractNumId w:val="115"/>
+    <w:abstractNumId w:val="20"/>
   </w:num>
   <w:num w:numId="3">
-    <w:abstractNumId w:val="76"/>
+    <w:abstractNumId w:val="0"/>
   </w:num>
   <w:num w:numId="4">
+    <w:abstractNumId w:val="8"/>
+  </w:num>
+  <w:num w:numId="5">
+    <w:abstractNumId w:val="22"/>
+  </w:num>
+  <w:num w:numId="6">
+    <w:abstractNumId w:val="23"/>
+  </w:num>
+  <w:num w:numId="7">
+    <w:abstractNumId w:val="21"/>
+  </w:num>
+  <w:num w:numId="8">
+    <w:abstractNumId w:val="15"/>
+  </w:num>
+  <w:num w:numId="9">
+    <w:abstractNumId w:val="17"/>
+  </w:num>
+  <w:num w:numId="10">
+    <w:abstractNumId w:val="4"/>
+  </w:num>
+  <w:num w:numId="11">
+    <w:abstractNumId w:val="2"/>
+  </w:num>
+  <w:num w:numId="12">
+    <w:abstractNumId w:val="1"/>
+  </w:num>
+  <w:num w:numId="13">
     <w:abstractNumId w:val="5"/>
   </w:num>
-  <w:num w:numId="5">
-    <w:abstractNumId w:val="26"/>
-  </w:num>
-  <w:num w:numId="6">
-    <w:abstractNumId w:val="10"/>
-  </w:num>
-  <w:num w:numId="7">
-    <w:abstractNumId w:val="128"/>
-  </w:num>
-  <w:num w:numId="8">
-    <w:abstractNumId w:val="118"/>
-  </w:num>
-  <w:num w:numId="9">
-    <w:abstractNumId w:val="133"/>
-  </w:num>
-  <w:num w:numId="10">
-    <w:abstractNumId w:val="9"/>
-  </w:num>
-  <w:num w:numId="11">
-    <w:abstractNumId w:val="27"/>
-  </w:num>
-  <w:num w:numId="12">
-    <w:abstractNumId w:val="158"/>
-  </w:num>
-  <w:num w:numId="13">
-    <w:abstractNumId w:val="66"/>
-  </w:num>
   <w:num w:numId="14">
-    <w:abstractNumId w:val="28"/>
+    <w:abstractNumId w:val="16"/>
   </w:num>
   <w:num w:numId="15">
-    <w:abstractNumId w:val="31"/>
+    <w:abstractNumId w:val="6"/>
   </w:num>
   <w:num w:numId="16">
-    <w:abstractNumId w:val="54"/>
+    <w:abstractNumId w:val="7"/>
+  </w:num>
+  <w:num w:numId="17">
+    <w:abstractNumId w:val="19"/>
   </w:num>
 </w:numbering>
 </file>

</xml_diff>